<commit_message>
Aktualizacja dokumentacji w pliku .doc oraz .md
</commit_message>
<xml_diff>
--- a/Dokumentacja oraz baza danych/Dokumentacja forum informatyczne.docx
+++ b/Dokumentacja oraz baza danych/Dokumentacja forum informatyczne.docx
@@ -1,6 +1,6 @@
 
 <file path=word/document.xml><?xml version="1.0" encoding="utf-8"?>
-<w:document xmlns:wpc="http://schemas.microsoft.com/office/word/2010/wordprocessingCanvas" xmlns:mc="http://schemas.openxmlformats.org/markup-compatibility/2006" xmlns:o="urn:schemas-microsoft-com:office:office" xmlns:r="http://schemas.openxmlformats.org/officeDocument/2006/relationships" xmlns:m="http://schemas.openxmlformats.org/officeDocument/2006/math" xmlns:v="urn:schemas-microsoft-com:vml" xmlns:wp14="http://schemas.microsoft.com/office/word/2010/wordprocessingDrawing" xmlns:wp="http://schemas.openxmlformats.org/drawingml/2006/wordprocessingDrawing" xmlns:w10="urn:schemas-microsoft-com:office:word" xmlns:w="http://schemas.openxmlformats.org/wordprocessingml/2006/main" xmlns:w14="http://schemas.microsoft.com/office/word/2010/wordml" xmlns:wpg="http://schemas.microsoft.com/office/word/2010/wordprocessingGroup" xmlns:wpi="http://schemas.microsoft.com/office/word/2010/wordprocessingInk" xmlns:wne="http://schemas.microsoft.com/office/word/2006/wordml" xmlns:wps="http://schemas.microsoft.com/office/word/2010/wordprocessingShape" mc:Ignorable="w14 wp14">
+<w:document xmlns:ve="http://schemas.openxmlformats.org/markup-compatibility/2006" xmlns:o="urn:schemas-microsoft-com:office:office" xmlns:r="http://schemas.openxmlformats.org/officeDocument/2006/relationships" xmlns:m="http://schemas.openxmlformats.org/officeDocument/2006/math" xmlns:v="urn:schemas-microsoft-com:vml" xmlns:wp="http://schemas.openxmlformats.org/drawingml/2006/wordprocessingDrawing" xmlns:w10="urn:schemas-microsoft-com:office:word" xmlns:w="http://schemas.openxmlformats.org/wordprocessingml/2006/main" xmlns:wne="http://schemas.microsoft.com/office/word/2006/wordml">
   <w:body>
     <w:p>
       <w:pPr>
@@ -22,7 +22,7 @@
           <w:lang w:eastAsia="pl-PL"/>
         </w:rPr>
         <w:drawing>
-          <wp:anchor distT="0" distB="0" distL="114300" distR="114300" simplePos="0" relativeHeight="251664384" behindDoc="0" locked="0" layoutInCell="1" allowOverlap="1" wp14:anchorId="1D7B7470" wp14:editId="242EB811">
+          <wp:anchor distT="0" distB="0" distL="114300" distR="114300" simplePos="0" relativeHeight="251664384" behindDoc="0" locked="0" layoutInCell="1" allowOverlap="1">
             <wp:simplePos x="0" y="0"/>
             <wp:positionH relativeFrom="column">
               <wp:posOffset>-94615</wp:posOffset>
@@ -60,7 +60,7 @@
                     <pic:cNvPicPr/>
                   </pic:nvPicPr>
                   <pic:blipFill>
-                    <a:blip r:embed="rId6" cstate="print"/>
+                    <a:blip r:embed="rId5" cstate="print"/>
                     <a:srcRect/>
                     <a:stretch>
                       <a:fillRect/>
@@ -88,12 +88,6 @@
                 </pic:pic>
               </a:graphicData>
             </a:graphic>
-            <wp14:sizeRelH relativeFrom="page">
-              <wp14:pctWidth>0</wp14:pctWidth>
-            </wp14:sizeRelH>
-            <wp14:sizeRelV relativeFrom="page">
-              <wp14:pctHeight>0</wp14:pctHeight>
-            </wp14:sizeRelV>
           </wp:anchor>
         </w:drawing>
       </w:r>
@@ -119,7 +113,7 @@
           <w:szCs w:val="32"/>
         </w:rPr>
       </w:pPr>
-      <w:hyperlink r:id="rId7" w:history="1">
+      <w:hyperlink r:id="rId6" w:history="1">
         <w:r>
           <w:rPr>
             <w:rStyle w:val="Hipercze"/>
@@ -996,13 +990,28 @@
           <w:szCs w:val="36"/>
         </w:rPr>
       </w:pPr>
-      <w:r>
+    </w:p>
+    <w:p/>
+    <w:p>
+      <w:pPr>
+        <w:pStyle w:val="Nagwek3"/>
+        <w:shd w:val="clear" w:color="auto" w:fill="FFFFFF"/>
+        <w:spacing w:before="360" w:after="240"/>
         <w:rPr>
           <w:rFonts w:asciiTheme="minorHAnsi" w:hAnsiTheme="minorHAnsi" w:cstheme="minorHAnsi"/>
           <w:color w:val="000000" w:themeColor="text1"/>
           <w:sz w:val="36"/>
           <w:szCs w:val="36"/>
         </w:rPr>
+      </w:pPr>
+      <w:r>
+        <w:rPr>
+          <w:rFonts w:asciiTheme="minorHAnsi" w:hAnsiTheme="minorHAnsi" w:cstheme="minorHAnsi"/>
+          <w:color w:val="000000" w:themeColor="text1"/>
+          <w:sz w:val="36"/>
+          <w:szCs w:val="36"/>
+        </w:rPr>
+        <w:lastRenderedPageBreak/>
         <w:t xml:space="preserve">4. </w:t>
       </w:r>
       <w:r>
@@ -1092,6 +1101,58 @@
     </w:p>
     <w:p>
       <w:pPr>
+        <w:numPr>
+          <w:ilvl w:val="0"/>
+          <w:numId w:val="3"/>
+        </w:numPr>
+        <w:shd w:val="clear" w:color="auto" w:fill="FFFFFF"/>
+        <w:spacing w:before="60" w:after="100" w:afterAutospacing="1" w:line="240" w:lineRule="auto"/>
+        <w:rPr>
+          <w:rFonts w:cstheme="minorHAnsi"/>
+          <w:color w:val="000000" w:themeColor="text1"/>
+          <w:sz w:val="28"/>
+          <w:szCs w:val="28"/>
+        </w:rPr>
+      </w:pPr>
+      <w:r>
+        <w:rPr>
+          <w:rFonts w:cstheme="minorHAnsi"/>
+          <w:color w:val="000000" w:themeColor="text1"/>
+          <w:sz w:val="28"/>
+          <w:szCs w:val="28"/>
+        </w:rPr>
+        <w:t>Języki programowania</w:t>
+      </w:r>
+    </w:p>
+    <w:p>
+      <w:pPr>
+        <w:numPr>
+          <w:ilvl w:val="0"/>
+          <w:numId w:val="3"/>
+        </w:numPr>
+        <w:shd w:val="clear" w:color="auto" w:fill="FFFFFF"/>
+        <w:spacing w:before="60" w:after="100" w:afterAutospacing="1" w:line="240" w:lineRule="auto"/>
+        <w:rPr>
+          <w:rFonts w:cstheme="minorHAnsi"/>
+          <w:color w:val="000000" w:themeColor="text1"/>
+          <w:sz w:val="28"/>
+          <w:szCs w:val="28"/>
+        </w:rPr>
+      </w:pPr>
+      <w:proofErr w:type="spellStart"/>
+      <w:r>
+        <w:rPr>
+          <w:rFonts w:cstheme="minorHAnsi"/>
+          <w:color w:val="000000" w:themeColor="text1"/>
+          <w:sz w:val="28"/>
+          <w:szCs w:val="28"/>
+        </w:rPr>
+        <w:t>Frameworki</w:t>
+      </w:r>
+      <w:proofErr w:type="spellEnd"/>
+    </w:p>
+    <w:p>
+      <w:pPr>
         <w:shd w:val="clear" w:color="auto" w:fill="FFFFFF"/>
         <w:spacing w:before="60" w:after="100" w:afterAutospacing="1" w:line="240" w:lineRule="auto"/>
         <w:rPr>
@@ -1123,16 +1184,6 @@
           <w:szCs w:val="36"/>
         </w:rPr>
         <w:t>5.</w:t>
-      </w:r>
-      <w:r>
-        <w:rPr>
-          <w:rFonts w:cstheme="minorHAnsi"/>
-          <w:b/>
-          <w:color w:val="000000" w:themeColor="text1"/>
-          <w:sz w:val="36"/>
-          <w:szCs w:val="36"/>
-        </w:rPr>
-        <w:t xml:space="preserve"> </w:t>
       </w:r>
       <w:r>
         <w:rPr>
@@ -1336,16 +1387,6 @@
           <w:szCs w:val="28"/>
           <w:lang w:eastAsia="pl-PL"/>
         </w:rPr>
-        <w:t xml:space="preserve">      </w:t>
-      </w:r>
-      <w:r>
-        <w:rPr>
-          <w:rFonts w:eastAsia="Times New Roman" w:cstheme="minorHAnsi"/>
-          <w:color w:val="000000" w:themeColor="text1"/>
-          <w:sz w:val="28"/>
-          <w:szCs w:val="28"/>
-          <w:lang w:eastAsia="pl-PL"/>
-        </w:rPr>
         <w:t>Na forum został zaimplementowany system rejestracji i logowania.</w:t>
       </w:r>
     </w:p>
@@ -1353,170 +1394,857 @@
       <w:pPr>
         <w:shd w:val="clear" w:color="auto" w:fill="FFFFFF"/>
         <w:spacing w:before="100" w:beforeAutospacing="1" w:after="100" w:afterAutospacing="1" w:line="240" w:lineRule="auto"/>
+        <w:rPr>
+          <w:rFonts w:eastAsia="Times New Roman" w:cstheme="minorHAnsi"/>
+          <w:color w:val="000000" w:themeColor="text1"/>
+          <w:sz w:val="28"/>
+          <w:szCs w:val="28"/>
+          <w:lang w:eastAsia="pl-PL"/>
+        </w:rPr>
+      </w:pPr>
+    </w:p>
+    <w:p>
+      <w:pPr>
+        <w:shd w:val="clear" w:color="auto" w:fill="FFFFFF"/>
+        <w:spacing w:before="100" w:beforeAutospacing="1" w:after="100" w:afterAutospacing="1" w:line="240" w:lineRule="auto"/>
+        <w:rPr>
+          <w:rFonts w:eastAsia="Times New Roman" w:cstheme="minorHAnsi"/>
+          <w:b/>
+          <w:color w:val="000000" w:themeColor="text1"/>
+          <w:sz w:val="36"/>
+          <w:szCs w:val="36"/>
+          <w:lang w:eastAsia="pl-PL"/>
+        </w:rPr>
+      </w:pPr>
+      <w:r>
+        <w:rPr>
+          <w:rFonts w:eastAsia="Times New Roman" w:cstheme="minorHAnsi"/>
+          <w:b/>
+          <w:color w:val="000000" w:themeColor="text1"/>
+          <w:sz w:val="36"/>
+          <w:szCs w:val="36"/>
+          <w:lang w:eastAsia="pl-PL"/>
+        </w:rPr>
+        <w:t>7. Technologie wykorzystane w projekcie</w:t>
+      </w:r>
+    </w:p>
+    <w:p>
+      <w:pPr>
+        <w:shd w:val="clear" w:color="auto" w:fill="FFFFFF"/>
+        <w:spacing w:before="100" w:beforeAutospacing="1" w:after="100" w:afterAutospacing="1" w:line="240" w:lineRule="auto"/>
+        <w:rPr>
+          <w:rFonts w:eastAsia="Times New Roman" w:cstheme="minorHAnsi"/>
+          <w:color w:val="000000" w:themeColor="text1"/>
+          <w:sz w:val="28"/>
+          <w:szCs w:val="28"/>
+          <w:lang w:eastAsia="pl-PL"/>
+        </w:rPr>
+      </w:pPr>
+      <w:r>
+        <w:rPr>
+          <w:rFonts w:eastAsia="Times New Roman" w:cstheme="minorHAnsi"/>
+          <w:color w:val="000000" w:themeColor="text1"/>
+          <w:sz w:val="28"/>
+          <w:szCs w:val="28"/>
+          <w:lang w:eastAsia="pl-PL"/>
+        </w:rPr>
+        <w:t xml:space="preserve">Forum zostało stworzone w środowisku </w:t>
+      </w:r>
+      <w:proofErr w:type="spellStart"/>
+      <w:r>
+        <w:rPr>
+          <w:rFonts w:eastAsia="Times New Roman" w:cstheme="minorHAnsi"/>
+          <w:color w:val="000000" w:themeColor="text1"/>
+          <w:sz w:val="28"/>
+          <w:szCs w:val="28"/>
+          <w:lang w:eastAsia="pl-PL"/>
+        </w:rPr>
+        <w:t>PHPStorm</w:t>
+      </w:r>
+      <w:proofErr w:type="spellEnd"/>
+      <w:r>
+        <w:rPr>
+          <w:rFonts w:eastAsia="Times New Roman" w:cstheme="minorHAnsi"/>
+          <w:color w:val="000000" w:themeColor="text1"/>
+          <w:sz w:val="28"/>
+          <w:szCs w:val="28"/>
+          <w:lang w:eastAsia="pl-PL"/>
+        </w:rPr>
+        <w:t xml:space="preserve">. Mechanizmem kieruje język PHP wraz z </w:t>
+      </w:r>
+      <w:proofErr w:type="spellStart"/>
+      <w:r>
+        <w:rPr>
+          <w:rFonts w:eastAsia="Times New Roman" w:cstheme="minorHAnsi"/>
+          <w:color w:val="000000" w:themeColor="text1"/>
+          <w:sz w:val="28"/>
+          <w:szCs w:val="28"/>
+          <w:lang w:eastAsia="pl-PL"/>
+        </w:rPr>
+        <w:t>Frameworkiem</w:t>
+      </w:r>
+      <w:proofErr w:type="spellEnd"/>
+      <w:r>
+        <w:rPr>
+          <w:rFonts w:eastAsia="Times New Roman" w:cstheme="minorHAnsi"/>
+          <w:color w:val="000000" w:themeColor="text1"/>
+          <w:sz w:val="28"/>
+          <w:szCs w:val="28"/>
+          <w:lang w:eastAsia="pl-PL"/>
+        </w:rPr>
+        <w:t xml:space="preserve"> </w:t>
+      </w:r>
+      <w:proofErr w:type="spellStart"/>
+      <w:r>
+        <w:rPr>
+          <w:rFonts w:eastAsia="Times New Roman" w:cstheme="minorHAnsi"/>
+          <w:color w:val="000000" w:themeColor="text1"/>
+          <w:sz w:val="28"/>
+          <w:szCs w:val="28"/>
+          <w:lang w:eastAsia="pl-PL"/>
+        </w:rPr>
+        <w:t>Laravel</w:t>
+      </w:r>
+      <w:proofErr w:type="spellEnd"/>
+      <w:r>
+        <w:rPr>
+          <w:rFonts w:eastAsia="Times New Roman" w:cstheme="minorHAnsi"/>
+          <w:color w:val="000000" w:themeColor="text1"/>
+          <w:sz w:val="28"/>
+          <w:szCs w:val="28"/>
+          <w:lang w:eastAsia="pl-PL"/>
+        </w:rPr>
+        <w:t xml:space="preserve">. Baza danych została wygenerowana w </w:t>
+      </w:r>
+      <w:proofErr w:type="spellStart"/>
+      <w:r>
+        <w:rPr>
+          <w:rFonts w:eastAsia="Times New Roman" w:cstheme="minorHAnsi"/>
+          <w:color w:val="000000" w:themeColor="text1"/>
+          <w:sz w:val="28"/>
+          <w:szCs w:val="28"/>
+          <w:lang w:eastAsia="pl-PL"/>
+        </w:rPr>
+        <w:t>MySQL</w:t>
+      </w:r>
+      <w:proofErr w:type="spellEnd"/>
+      <w:r>
+        <w:rPr>
+          <w:rFonts w:eastAsia="Times New Roman" w:cstheme="minorHAnsi"/>
+          <w:color w:val="000000" w:themeColor="text1"/>
+          <w:sz w:val="28"/>
+          <w:szCs w:val="28"/>
+          <w:lang w:eastAsia="pl-PL"/>
+        </w:rPr>
+        <w:t>.</w:t>
+      </w:r>
+    </w:p>
+    <w:p>
+      <w:pPr>
+        <w:shd w:val="clear" w:color="auto" w:fill="FFFFFF"/>
+        <w:spacing w:before="100" w:beforeAutospacing="1" w:after="100" w:afterAutospacing="1" w:line="240" w:lineRule="auto"/>
+        <w:rPr>
+          <w:rFonts w:eastAsia="Times New Roman" w:cstheme="minorHAnsi"/>
+          <w:b/>
+          <w:color w:val="000000" w:themeColor="text1"/>
+          <w:sz w:val="28"/>
+          <w:szCs w:val="28"/>
+          <w:lang w:eastAsia="pl-PL"/>
+        </w:rPr>
+      </w:pPr>
+      <w:r>
+        <w:rPr>
+          <w:rFonts w:eastAsia="Times New Roman" w:cstheme="minorHAnsi"/>
+          <w:b/>
+          <w:color w:val="000000" w:themeColor="text1"/>
+          <w:sz w:val="28"/>
+          <w:szCs w:val="28"/>
+          <w:lang w:eastAsia="pl-PL"/>
+        </w:rPr>
+        <w:t>W projekcie wykorzystano wzorzec MVC</w:t>
+      </w:r>
+    </w:p>
+    <w:p>
+      <w:pPr>
+        <w:shd w:val="clear" w:color="auto" w:fill="FFFFFF"/>
+        <w:spacing w:before="100" w:beforeAutospacing="1" w:after="100" w:afterAutospacing="1" w:line="240" w:lineRule="auto"/>
+        <w:rPr>
+          <w:rFonts w:eastAsia="Times New Roman" w:cstheme="minorHAnsi"/>
+          <w:color w:val="000000" w:themeColor="text1"/>
+          <w:sz w:val="28"/>
+          <w:szCs w:val="28"/>
+          <w:lang w:eastAsia="pl-PL"/>
+        </w:rPr>
+      </w:pPr>
+      <w:proofErr w:type="spellStart"/>
+      <w:r>
+        <w:rPr>
+          <w:rFonts w:eastAsia="Times New Roman" w:cstheme="minorHAnsi"/>
+          <w:color w:val="000000" w:themeColor="text1"/>
+          <w:sz w:val="28"/>
+          <w:szCs w:val="28"/>
+          <w:lang w:eastAsia="pl-PL"/>
+        </w:rPr>
+        <w:t>Model-View-Controller</w:t>
+      </w:r>
+      <w:proofErr w:type="spellEnd"/>
+      <w:r>
+        <w:rPr>
+          <w:rFonts w:eastAsia="Times New Roman" w:cstheme="minorHAnsi"/>
+          <w:color w:val="000000" w:themeColor="text1"/>
+          <w:sz w:val="28"/>
+          <w:szCs w:val="28"/>
+          <w:lang w:eastAsia="pl-PL"/>
+        </w:rPr>
+        <w:t xml:space="preserve"> (pol. </w:t>
+      </w:r>
+      <w:proofErr w:type="spellStart"/>
+      <w:r>
+        <w:rPr>
+          <w:rFonts w:eastAsia="Times New Roman" w:cstheme="minorHAnsi"/>
+          <w:color w:val="000000" w:themeColor="text1"/>
+          <w:sz w:val="28"/>
+          <w:szCs w:val="28"/>
+          <w:lang w:eastAsia="pl-PL"/>
+        </w:rPr>
+        <w:t>Model-Widok-Kontroler</w:t>
+      </w:r>
+      <w:proofErr w:type="spellEnd"/>
+      <w:r>
+        <w:rPr>
+          <w:rFonts w:eastAsia="Times New Roman" w:cstheme="minorHAnsi"/>
+          <w:color w:val="000000" w:themeColor="text1"/>
+          <w:sz w:val="28"/>
+          <w:szCs w:val="28"/>
+          <w:lang w:eastAsia="pl-PL"/>
+        </w:rPr>
+        <w:t>) – to wzorzec architektoniczny służący do organizowania struktury aplikacji posiadających graficzne interfejsy użytkownika. Wzorzec zakłada podział aplikacji na trzy główne części:</w:t>
+      </w:r>
+    </w:p>
+    <w:p>
+      <w:pPr>
+        <w:pStyle w:val="Akapitzlist"/>
+        <w:numPr>
+          <w:ilvl w:val="0"/>
+          <w:numId w:val="7"/>
+        </w:numPr>
+        <w:shd w:val="clear" w:color="auto" w:fill="FFFFFF"/>
+        <w:spacing w:before="100" w:beforeAutospacing="1" w:after="100" w:afterAutospacing="1" w:line="240" w:lineRule="auto"/>
+        <w:rPr>
+          <w:rFonts w:eastAsia="Times New Roman" w:cstheme="minorHAnsi"/>
+          <w:color w:val="000000" w:themeColor="text1"/>
+          <w:sz w:val="28"/>
+          <w:szCs w:val="28"/>
+          <w:lang w:eastAsia="pl-PL"/>
+        </w:rPr>
+      </w:pPr>
+      <w:r>
+        <w:rPr>
+          <w:rFonts w:eastAsia="Times New Roman" w:cstheme="minorHAnsi"/>
+          <w:color w:val="000000" w:themeColor="text1"/>
+          <w:sz w:val="28"/>
+          <w:szCs w:val="28"/>
+          <w:lang w:eastAsia="pl-PL"/>
+        </w:rPr>
+        <w:t>Model – jest pewną reprezentacją problemu bądź logiki aplikacji.</w:t>
+      </w:r>
+    </w:p>
+    <w:p>
+      <w:pPr>
+        <w:pStyle w:val="Akapitzlist"/>
+        <w:numPr>
+          <w:ilvl w:val="0"/>
+          <w:numId w:val="7"/>
+        </w:numPr>
+        <w:shd w:val="clear" w:color="auto" w:fill="FFFFFF"/>
+        <w:spacing w:before="100" w:beforeAutospacing="1" w:after="100" w:afterAutospacing="1" w:line="240" w:lineRule="auto"/>
+        <w:rPr>
+          <w:rFonts w:eastAsia="Times New Roman" w:cstheme="minorHAnsi"/>
+          <w:color w:val="000000" w:themeColor="text1"/>
+          <w:sz w:val="28"/>
+          <w:szCs w:val="28"/>
+          <w:lang w:eastAsia="pl-PL"/>
+        </w:rPr>
+      </w:pPr>
+      <w:r>
+        <w:rPr>
+          <w:rFonts w:eastAsia="Times New Roman" w:cstheme="minorHAnsi"/>
+          <w:color w:val="000000" w:themeColor="text1"/>
+          <w:sz w:val="28"/>
+          <w:szCs w:val="28"/>
+          <w:lang w:eastAsia="pl-PL"/>
+        </w:rPr>
+        <w:t xml:space="preserve">Widok – opisuje, jak wyświetlić pewną część modelu w ramach interfejsu użytkownika. Może składać się z </w:t>
+      </w:r>
+      <w:proofErr w:type="spellStart"/>
+      <w:r>
+        <w:rPr>
+          <w:rFonts w:eastAsia="Times New Roman" w:cstheme="minorHAnsi"/>
+          <w:color w:val="000000" w:themeColor="text1"/>
+          <w:sz w:val="28"/>
+          <w:szCs w:val="28"/>
+          <w:lang w:eastAsia="pl-PL"/>
+        </w:rPr>
+        <w:t>podwidoków</w:t>
+      </w:r>
+      <w:proofErr w:type="spellEnd"/>
+      <w:r>
+        <w:rPr>
+          <w:rFonts w:eastAsia="Times New Roman" w:cstheme="minorHAnsi"/>
+          <w:color w:val="000000" w:themeColor="text1"/>
+          <w:sz w:val="28"/>
+          <w:szCs w:val="28"/>
+          <w:lang w:eastAsia="pl-PL"/>
+        </w:rPr>
+        <w:t xml:space="preserve"> odpowiedzialnych za mniejsze części interfejsu.</w:t>
+      </w:r>
+    </w:p>
+    <w:p>
+      <w:pPr>
+        <w:pStyle w:val="Akapitzlist"/>
+        <w:numPr>
+          <w:ilvl w:val="0"/>
+          <w:numId w:val="7"/>
+        </w:numPr>
+        <w:shd w:val="clear" w:color="auto" w:fill="FFFFFF"/>
+        <w:spacing w:before="100" w:beforeAutospacing="1" w:after="100" w:afterAutospacing="1" w:line="240" w:lineRule="auto"/>
+        <w:rPr>
+          <w:rFonts w:eastAsia="Times New Roman" w:cstheme="minorHAnsi"/>
+          <w:color w:val="000000" w:themeColor="text1"/>
+          <w:sz w:val="28"/>
+          <w:szCs w:val="28"/>
+          <w:lang w:eastAsia="pl-PL"/>
+        </w:rPr>
+      </w:pPr>
+      <w:r>
+        <w:rPr>
+          <w:rFonts w:eastAsia="Times New Roman" w:cstheme="minorHAnsi"/>
+          <w:color w:val="000000" w:themeColor="text1"/>
+          <w:sz w:val="28"/>
+          <w:szCs w:val="28"/>
+          <w:lang w:eastAsia="pl-PL"/>
+        </w:rPr>
+        <w:t>Kontroler – przyjmuje dane wejściowe od użytkownika i reaguje na jego poczynania, zarządzając aktualizacje modelu oraz odświeżenie widoków.</w:t>
+      </w:r>
+    </w:p>
+    <w:p>
+      <w:pPr>
+        <w:shd w:val="clear" w:color="auto" w:fill="FFFFFF"/>
+        <w:spacing w:before="60" w:after="100" w:afterAutospacing="1" w:line="240" w:lineRule="auto"/>
+        <w:rPr>
+          <w:rFonts w:cstheme="minorHAnsi"/>
+          <w:color w:val="000000" w:themeColor="text1"/>
+          <w:sz w:val="28"/>
+          <w:szCs w:val="28"/>
+        </w:rPr>
+      </w:pPr>
+      <w:r>
+        <w:rPr>
+          <w:rFonts w:cstheme="minorHAnsi"/>
+          <w:color w:val="000000" w:themeColor="text1"/>
+          <w:sz w:val="28"/>
+          <w:szCs w:val="28"/>
+        </w:rPr>
+        <w:lastRenderedPageBreak/>
+        <w:t xml:space="preserve">Struktura katalogów w </w:t>
+      </w:r>
+      <w:proofErr w:type="spellStart"/>
+      <w:r>
+        <w:rPr>
+          <w:rFonts w:cstheme="minorHAnsi"/>
+          <w:color w:val="000000" w:themeColor="text1"/>
+          <w:sz w:val="28"/>
+          <w:szCs w:val="28"/>
+        </w:rPr>
+        <w:t>Laravel</w:t>
+      </w:r>
+      <w:proofErr w:type="spellEnd"/>
+      <w:r>
+        <w:rPr>
+          <w:rFonts w:cstheme="minorHAnsi"/>
+          <w:color w:val="000000" w:themeColor="text1"/>
+          <w:sz w:val="28"/>
+          <w:szCs w:val="28"/>
+        </w:rPr>
+        <w:t xml:space="preserve"> przewiduje miejsca, gdzie umieszcza się pliki w zależności od tego czy są to kontrolery, widoki czy modele.</w:t>
+      </w:r>
+    </w:p>
+    <w:p>
+      <w:pPr>
+        <w:shd w:val="clear" w:color="auto" w:fill="FFFFFF"/>
+        <w:spacing w:before="60" w:after="100" w:afterAutospacing="1" w:line="240" w:lineRule="auto"/>
+        <w:rPr>
+          <w:rFonts w:cstheme="minorHAnsi"/>
+          <w:b/>
+          <w:color w:val="000000" w:themeColor="text1"/>
+          <w:sz w:val="28"/>
+          <w:szCs w:val="28"/>
+        </w:rPr>
+      </w:pPr>
+      <w:r>
+        <w:rPr>
+          <w:rFonts w:cstheme="minorHAnsi"/>
+          <w:b/>
+          <w:color w:val="000000" w:themeColor="text1"/>
+          <w:sz w:val="28"/>
+          <w:szCs w:val="28"/>
+        </w:rPr>
+        <w:t>Kont</w:t>
+      </w:r>
+      <w:r>
+        <w:rPr>
+          <w:rFonts w:cstheme="minorHAnsi"/>
+          <w:b/>
+          <w:color w:val="000000" w:themeColor="text1"/>
+          <w:sz w:val="28"/>
+          <w:szCs w:val="28"/>
+        </w:rPr>
+        <w:t>rolery</w:t>
+      </w:r>
+    </w:p>
+    <w:p>
+      <w:pPr>
+        <w:shd w:val="clear" w:color="auto" w:fill="FFFFFF"/>
+        <w:spacing w:before="60" w:after="100" w:afterAutospacing="1" w:line="240" w:lineRule="auto"/>
+        <w:rPr>
+          <w:rFonts w:cstheme="minorHAnsi"/>
+          <w:color w:val="000000" w:themeColor="text1"/>
+          <w:sz w:val="28"/>
+          <w:szCs w:val="28"/>
+        </w:rPr>
+      </w:pPr>
+      <w:r>
+        <w:rPr>
+          <w:rFonts w:cstheme="minorHAnsi"/>
+          <w:color w:val="000000" w:themeColor="text1"/>
+          <w:sz w:val="28"/>
+          <w:szCs w:val="28"/>
+        </w:rPr>
+        <w:t xml:space="preserve">Kontrolery przechowywane są w </w:t>
+      </w:r>
+      <w:proofErr w:type="spellStart"/>
+      <w:r>
+        <w:rPr>
+          <w:rFonts w:cstheme="minorHAnsi"/>
+          <w:color w:val="000000" w:themeColor="text1"/>
+          <w:sz w:val="28"/>
+          <w:szCs w:val="28"/>
+        </w:rPr>
+        <w:t>kalalogu</w:t>
+      </w:r>
+      <w:proofErr w:type="spellEnd"/>
+      <w:r>
+        <w:rPr>
+          <w:rFonts w:cstheme="minorHAnsi"/>
+          <w:color w:val="000000" w:themeColor="text1"/>
+          <w:sz w:val="28"/>
+          <w:szCs w:val="28"/>
+        </w:rPr>
+        <w:t xml:space="preserve"> </w:t>
+      </w:r>
+      <w:proofErr w:type="spellStart"/>
+      <w:r>
+        <w:rPr>
+          <w:rFonts w:cstheme="minorHAnsi"/>
+          <w:color w:val="000000" w:themeColor="text1"/>
+          <w:sz w:val="28"/>
+          <w:szCs w:val="28"/>
+        </w:rPr>
+        <w:t>Controllers</w:t>
+      </w:r>
+      <w:proofErr w:type="spellEnd"/>
+      <w:r>
+        <w:rPr>
+          <w:rFonts w:cstheme="minorHAnsi"/>
+          <w:color w:val="000000" w:themeColor="text1"/>
+          <w:sz w:val="28"/>
+          <w:szCs w:val="28"/>
+        </w:rPr>
+        <w:t xml:space="preserve"> znajdującym się w katalogu Http w katalogu </w:t>
+      </w:r>
+      <w:proofErr w:type="spellStart"/>
+      <w:r>
+        <w:rPr>
+          <w:rFonts w:cstheme="minorHAnsi"/>
+          <w:color w:val="000000" w:themeColor="text1"/>
+          <w:sz w:val="28"/>
+          <w:szCs w:val="28"/>
+        </w:rPr>
+        <w:t>app</w:t>
+      </w:r>
+      <w:proofErr w:type="spellEnd"/>
+      <w:r>
+        <w:rPr>
+          <w:rFonts w:cstheme="minorHAnsi"/>
+          <w:color w:val="000000" w:themeColor="text1"/>
+          <w:sz w:val="28"/>
+          <w:szCs w:val="28"/>
+        </w:rPr>
+        <w:t xml:space="preserve">. Są swoistymi łącznikami pomiędzy modelem a widokiem. Odpowiadają za przetwarzanie danych wejściowych i przekazywaniem ich do modelu. Następnie tak przetworzone dane są odbierane i wyświetlone użytkownikowi w widoku w którym wysyłał żądanie albo zostaje </w:t>
+      </w:r>
+      <w:proofErr w:type="spellStart"/>
+      <w:r>
+        <w:rPr>
+          <w:rFonts w:cstheme="minorHAnsi"/>
+          <w:color w:val="000000" w:themeColor="text1"/>
+          <w:sz w:val="28"/>
+          <w:szCs w:val="28"/>
+        </w:rPr>
+        <w:t>przekierowany</w:t>
+      </w:r>
+      <w:proofErr w:type="spellEnd"/>
+      <w:r>
+        <w:rPr>
+          <w:rFonts w:cstheme="minorHAnsi"/>
+          <w:color w:val="000000" w:themeColor="text1"/>
+          <w:sz w:val="28"/>
+          <w:szCs w:val="28"/>
+        </w:rPr>
+        <w:t xml:space="preserve"> na inną stronę.</w:t>
+      </w:r>
+    </w:p>
+    <w:p>
+      <w:pPr>
+        <w:shd w:val="clear" w:color="auto" w:fill="FFFFFF"/>
+        <w:spacing w:before="60" w:after="100" w:afterAutospacing="1" w:line="240" w:lineRule="auto"/>
+        <w:rPr>
+          <w:rFonts w:cstheme="minorHAnsi"/>
+          <w:b/>
+          <w:color w:val="000000" w:themeColor="text1"/>
+          <w:sz w:val="28"/>
+          <w:szCs w:val="28"/>
+        </w:rPr>
+      </w:pPr>
+      <w:r>
+        <w:rPr>
+          <w:rFonts w:cstheme="minorHAnsi"/>
+          <w:b/>
+          <w:color w:val="000000" w:themeColor="text1"/>
+          <w:sz w:val="28"/>
+          <w:szCs w:val="28"/>
+        </w:rPr>
+        <w:t>Modele</w:t>
+      </w:r>
+    </w:p>
+    <w:p>
+      <w:pPr>
+        <w:shd w:val="clear" w:color="auto" w:fill="FFFFFF"/>
+        <w:spacing w:before="60" w:after="100" w:afterAutospacing="1" w:line="240" w:lineRule="auto"/>
+        <w:rPr>
+          <w:rFonts w:cstheme="minorHAnsi"/>
+          <w:color w:val="000000" w:themeColor="text1"/>
+          <w:sz w:val="28"/>
+          <w:szCs w:val="28"/>
+        </w:rPr>
+      </w:pPr>
+      <w:r>
+        <w:rPr>
+          <w:rFonts w:cstheme="minorHAnsi"/>
+          <w:color w:val="000000" w:themeColor="text1"/>
+          <w:sz w:val="28"/>
+          <w:szCs w:val="28"/>
+        </w:rPr>
+        <w:t xml:space="preserve">Znajdują się w katalogu </w:t>
+      </w:r>
+      <w:proofErr w:type="spellStart"/>
+      <w:r>
+        <w:rPr>
+          <w:rFonts w:cstheme="minorHAnsi"/>
+          <w:color w:val="000000" w:themeColor="text1"/>
+          <w:sz w:val="28"/>
+          <w:szCs w:val="28"/>
+        </w:rPr>
+        <w:t>app</w:t>
+      </w:r>
+      <w:proofErr w:type="spellEnd"/>
+      <w:r>
+        <w:rPr>
+          <w:rFonts w:cstheme="minorHAnsi"/>
+          <w:color w:val="000000" w:themeColor="text1"/>
+          <w:sz w:val="28"/>
+          <w:szCs w:val="28"/>
+        </w:rPr>
+        <w:t xml:space="preserve">. Stanowią mózg aplikacji. To w nich są zdefiniowane obiekty. Zakładając, że piszemy </w:t>
+      </w:r>
+      <w:proofErr w:type="spellStart"/>
+      <w:r>
+        <w:rPr>
+          <w:rFonts w:cstheme="minorHAnsi"/>
+          <w:color w:val="000000" w:themeColor="text1"/>
+          <w:sz w:val="28"/>
+          <w:szCs w:val="28"/>
+        </w:rPr>
+        <w:t>bloga</w:t>
+      </w:r>
+      <w:proofErr w:type="spellEnd"/>
+      <w:r>
+        <w:rPr>
+          <w:rFonts w:cstheme="minorHAnsi"/>
+          <w:color w:val="000000" w:themeColor="text1"/>
+          <w:sz w:val="28"/>
+          <w:szCs w:val="28"/>
+        </w:rPr>
+        <w:t xml:space="preserve"> to w modelu zdefiniujemy klasy opisujące Posty, </w:t>
+      </w:r>
+      <w:proofErr w:type="spellStart"/>
+      <w:r>
+        <w:rPr>
+          <w:rFonts w:cstheme="minorHAnsi"/>
+          <w:color w:val="000000" w:themeColor="text1"/>
+          <w:sz w:val="28"/>
+          <w:szCs w:val="28"/>
+        </w:rPr>
+        <w:t>Tagi</w:t>
+      </w:r>
+      <w:proofErr w:type="spellEnd"/>
+      <w:r>
+        <w:rPr>
+          <w:rFonts w:cstheme="minorHAnsi"/>
+          <w:color w:val="000000" w:themeColor="text1"/>
+          <w:sz w:val="28"/>
+          <w:szCs w:val="28"/>
+        </w:rPr>
+        <w:t xml:space="preserve">, Kategorie, Użytkowników itp. ale to nie wszytko. Żeby taki </w:t>
+      </w:r>
+      <w:proofErr w:type="spellStart"/>
+      <w:r>
+        <w:rPr>
+          <w:rFonts w:cstheme="minorHAnsi"/>
+          <w:color w:val="000000" w:themeColor="text1"/>
+          <w:sz w:val="28"/>
+          <w:szCs w:val="28"/>
+        </w:rPr>
+        <w:t>blog</w:t>
+      </w:r>
+      <w:proofErr w:type="spellEnd"/>
+      <w:r>
+        <w:rPr>
+          <w:rFonts w:cstheme="minorHAnsi"/>
+          <w:color w:val="000000" w:themeColor="text1"/>
+          <w:sz w:val="28"/>
+          <w:szCs w:val="28"/>
+        </w:rPr>
+        <w:t xml:space="preserve"> mógł prawidłowo funkcjonować trzeba te klasy i ich obiekty powiązać ze sobą. Powiązania są realizowane przy użyciu kilku rodzajów relacji.</w:t>
+      </w:r>
+    </w:p>
+    <w:p>
+      <w:pPr>
+        <w:shd w:val="clear" w:color="auto" w:fill="FFFFFF"/>
+        <w:spacing w:before="60" w:after="100" w:afterAutospacing="1" w:line="240" w:lineRule="auto"/>
+        <w:rPr>
+          <w:rFonts w:cstheme="minorHAnsi"/>
+          <w:b/>
+          <w:color w:val="000000" w:themeColor="text1"/>
+          <w:sz w:val="28"/>
+          <w:szCs w:val="28"/>
+        </w:rPr>
+      </w:pPr>
+      <w:r>
+        <w:rPr>
+          <w:rFonts w:cstheme="minorHAnsi"/>
+          <w:b/>
+          <w:color w:val="000000" w:themeColor="text1"/>
+          <w:sz w:val="28"/>
+          <w:szCs w:val="28"/>
+        </w:rPr>
+        <w:t>Widoki</w:t>
+      </w:r>
+    </w:p>
+    <w:p>
+      <w:pPr>
+        <w:shd w:val="clear" w:color="auto" w:fill="FFFFFF"/>
+        <w:spacing w:before="60" w:after="100" w:afterAutospacing="1" w:line="240" w:lineRule="auto"/>
+        <w:rPr>
+          <w:rFonts w:cstheme="minorHAnsi"/>
+          <w:color w:val="000000" w:themeColor="text1"/>
+          <w:sz w:val="28"/>
+          <w:szCs w:val="28"/>
+        </w:rPr>
+      </w:pPr>
+      <w:r>
+        <w:rPr>
+          <w:rFonts w:cstheme="minorHAnsi"/>
+          <w:color w:val="000000" w:themeColor="text1"/>
+          <w:sz w:val="28"/>
+          <w:szCs w:val="28"/>
+        </w:rPr>
+        <w:t xml:space="preserve">Pliki widoków umieszczone są w katalogu </w:t>
+      </w:r>
+      <w:proofErr w:type="spellStart"/>
+      <w:r>
+        <w:rPr>
+          <w:rFonts w:cstheme="minorHAnsi"/>
+          <w:color w:val="000000" w:themeColor="text1"/>
+          <w:sz w:val="28"/>
+          <w:szCs w:val="28"/>
+        </w:rPr>
+        <w:t>views</w:t>
+      </w:r>
+      <w:proofErr w:type="spellEnd"/>
+      <w:r>
+        <w:rPr>
+          <w:rFonts w:cstheme="minorHAnsi"/>
+          <w:color w:val="000000" w:themeColor="text1"/>
+          <w:sz w:val="28"/>
+          <w:szCs w:val="28"/>
+        </w:rPr>
+        <w:t xml:space="preserve"> znajdującym się w katalogu resources. W </w:t>
+      </w:r>
+      <w:proofErr w:type="spellStart"/>
+      <w:r>
+        <w:rPr>
+          <w:rFonts w:cstheme="minorHAnsi"/>
+          <w:color w:val="000000" w:themeColor="text1"/>
+          <w:sz w:val="28"/>
+          <w:szCs w:val="28"/>
+        </w:rPr>
+        <w:t>Laravel</w:t>
+      </w:r>
+      <w:proofErr w:type="spellEnd"/>
+      <w:r>
+        <w:rPr>
+          <w:rFonts w:cstheme="minorHAnsi"/>
+          <w:color w:val="000000" w:themeColor="text1"/>
+          <w:sz w:val="28"/>
+          <w:szCs w:val="28"/>
+        </w:rPr>
+        <w:t xml:space="preserve"> widoki umieszczane są w szablonach Blade. Są to podstawowe pliki HTML, które ładowane są podczas pracy kontrolera. Jest to element z punktu widzenia Back </w:t>
+      </w:r>
+      <w:proofErr w:type="spellStart"/>
+      <w:r>
+        <w:rPr>
+          <w:rFonts w:cstheme="minorHAnsi"/>
+          <w:color w:val="000000" w:themeColor="text1"/>
+          <w:sz w:val="28"/>
+          <w:szCs w:val="28"/>
+        </w:rPr>
+        <w:t>end’owych</w:t>
+      </w:r>
+      <w:proofErr w:type="spellEnd"/>
+      <w:r>
+        <w:rPr>
+          <w:rFonts w:cstheme="minorHAnsi"/>
+          <w:color w:val="000000" w:themeColor="text1"/>
+          <w:sz w:val="28"/>
+          <w:szCs w:val="28"/>
+        </w:rPr>
+        <w:t xml:space="preserve"> programistów mało doceniany, ale to właśnie tu użytkownik styka się ze stroną. Dane pobrane z bazy danych, obliczone w modelu poprzez kontroler wysłane do widoku.</w:t>
+      </w:r>
+    </w:p>
+    <w:p>
+      <w:pPr>
+        <w:shd w:val="clear" w:color="auto" w:fill="FFFFFF"/>
+        <w:spacing w:before="60" w:after="100" w:afterAutospacing="1" w:line="240" w:lineRule="auto"/>
+        <w:rPr>
+          <w:rFonts w:cstheme="minorHAnsi"/>
+          <w:b/>
+          <w:color w:val="000000" w:themeColor="text1"/>
+          <w:sz w:val="36"/>
+          <w:szCs w:val="36"/>
+        </w:rPr>
+      </w:pPr>
+      <w:r>
+        <w:rPr>
+          <w:rFonts w:cstheme="minorHAnsi"/>
+          <w:b/>
+          <w:noProof/>
+          <w:color w:val="000000" w:themeColor="text1"/>
+          <w:sz w:val="36"/>
+          <w:szCs w:val="36"/>
+          <w:lang w:eastAsia="pl-PL"/>
+        </w:rPr>
+        <w:drawing>
+          <wp:inline distT="0" distB="0" distL="0" distR="0">
+            <wp:extent cx="5760720" cy="2302601"/>
+            <wp:effectExtent l="19050" t="0" r="0" b="0"/>
+            <wp:docPr id="3" name="Obraz 8"/>
+            <wp:cNvGraphicFramePr>
+              <a:graphicFrameLocks xmlns:a="http://schemas.openxmlformats.org/drawingml/2006/main" noChangeAspect="1"/>
+            </wp:cNvGraphicFramePr>
+            <a:graphic xmlns:a="http://schemas.openxmlformats.org/drawingml/2006/main">
+              <a:graphicData uri="http://schemas.openxmlformats.org/drawingml/2006/picture">
+                <pic:pic xmlns:pic="http://schemas.openxmlformats.org/drawingml/2006/picture">
+                  <pic:nvPicPr>
+                    <pic:cNvPr id="0" name="Picture 8"/>
+                    <pic:cNvPicPr>
+                      <a:picLocks noChangeAspect="1" noChangeArrowheads="1"/>
+                    </pic:cNvPicPr>
+                  </pic:nvPicPr>
+                  <pic:blipFill>
+                    <a:blip r:embed="rId7"/>
+                    <a:srcRect/>
+                    <a:stretch>
+                      <a:fillRect/>
+                    </a:stretch>
+                  </pic:blipFill>
+                  <pic:spPr bwMode="auto">
+                    <a:xfrm>
+                      <a:off x="0" y="0"/>
+                      <a:ext cx="5760720" cy="2302601"/>
+                    </a:xfrm>
+                    <a:prstGeom prst="rect">
+                      <a:avLst/>
+                    </a:prstGeom>
+                    <a:noFill/>
+                    <a:ln w="9525">
+                      <a:noFill/>
+                      <a:miter lim="800000"/>
+                      <a:headEnd/>
+                      <a:tailEnd/>
+                    </a:ln>
+                  </pic:spPr>
+                </pic:pic>
+              </a:graphicData>
+            </a:graphic>
+          </wp:inline>
+        </w:drawing>
+      </w:r>
+    </w:p>
+    <w:p>
+      <w:pPr>
+        <w:shd w:val="clear" w:color="auto" w:fill="FFFFFF"/>
+        <w:spacing w:before="60" w:after="100" w:afterAutospacing="1" w:line="240" w:lineRule="auto"/>
+        <w:rPr>
+          <w:rFonts w:cstheme="minorHAnsi"/>
+          <w:b/>
+          <w:color w:val="000000" w:themeColor="text1"/>
+          <w:sz w:val="36"/>
+          <w:szCs w:val="36"/>
+        </w:rPr>
+      </w:pPr>
+    </w:p>
+    <w:p>
+      <w:pPr>
+        <w:shd w:val="clear" w:color="auto" w:fill="FFFFFF"/>
+        <w:spacing w:before="60" w:after="100" w:afterAutospacing="1" w:line="240" w:lineRule="auto"/>
+        <w:rPr>
+          <w:rFonts w:cstheme="minorHAnsi"/>
+          <w:b/>
+          <w:color w:val="000000" w:themeColor="text1"/>
+          <w:sz w:val="36"/>
+          <w:szCs w:val="36"/>
+        </w:rPr>
+      </w:pPr>
+    </w:p>
+    <w:p>
+      <w:pPr>
+        <w:shd w:val="clear" w:color="auto" w:fill="FFFFFF"/>
+        <w:spacing w:before="60" w:after="100" w:afterAutospacing="1" w:line="240" w:lineRule="auto"/>
+        <w:rPr>
+          <w:rFonts w:cstheme="minorHAnsi"/>
+          <w:b/>
+          <w:color w:val="000000" w:themeColor="text1"/>
+          <w:sz w:val="36"/>
+          <w:szCs w:val="36"/>
+        </w:rPr>
+      </w:pPr>
+    </w:p>
+    <w:p>
+      <w:pPr>
+        <w:shd w:val="clear" w:color="auto" w:fill="FFFFFF"/>
+        <w:spacing w:before="60" w:after="100" w:afterAutospacing="1" w:line="240" w:lineRule="auto"/>
         <w:ind w:left="360"/>
         <w:rPr>
-          <w:rFonts w:eastAsia="Times New Roman" w:cstheme="minorHAnsi"/>
-          <w:color w:val="000000" w:themeColor="text1"/>
-          <w:sz w:val="28"/>
-          <w:szCs w:val="28"/>
-          <w:lang w:eastAsia="pl-PL"/>
-        </w:rPr>
-      </w:pPr>
-    </w:p>
-    <w:p>
-      <w:pPr>
-        <w:shd w:val="clear" w:color="auto" w:fill="FFFFFF"/>
-        <w:spacing w:before="60" w:after="100" w:afterAutospacing="1" w:line="240" w:lineRule="auto"/>
-        <w:rPr>
-          <w:rFonts w:cstheme="minorHAnsi"/>
-          <w:b/>
-          <w:color w:val="000000" w:themeColor="text1"/>
-          <w:sz w:val="36"/>
-          <w:szCs w:val="36"/>
-        </w:rPr>
-      </w:pPr>
-      <w:r>
-        <w:rPr>
-          <w:rFonts w:cstheme="minorHAnsi"/>
-          <w:b/>
-          <w:color w:val="000000" w:themeColor="text1"/>
-          <w:sz w:val="36"/>
-          <w:szCs w:val="36"/>
-        </w:rPr>
-        <w:t xml:space="preserve">7. </w:t>
-      </w:r>
-      <w:r>
-        <w:rPr>
-          <w:rFonts w:cstheme="minorHAnsi"/>
-          <w:b/>
-          <w:color w:val="000000" w:themeColor="text1"/>
-          <w:sz w:val="36"/>
-          <w:szCs w:val="36"/>
-        </w:rPr>
-        <w:t>Realizacja forum</w:t>
-      </w:r>
-    </w:p>
-    <w:p>
-      <w:pPr>
-        <w:shd w:val="clear" w:color="auto" w:fill="FFFFFF"/>
-        <w:spacing w:before="60" w:after="100" w:afterAutospacing="1" w:line="240" w:lineRule="auto"/>
-        <w:ind w:left="360"/>
-        <w:rPr>
-          <w:rFonts w:cstheme="minorHAnsi"/>
-          <w:color w:val="000000" w:themeColor="text1"/>
-          <w:sz w:val="28"/>
-          <w:szCs w:val="28"/>
-        </w:rPr>
-      </w:pPr>
-      <w:r>
-        <w:rPr>
-          <w:rFonts w:cstheme="minorHAnsi"/>
-          <w:color w:val="000000" w:themeColor="text1"/>
-          <w:sz w:val="28"/>
-          <w:szCs w:val="28"/>
-        </w:rPr>
-        <w:t xml:space="preserve">Forum zostało stworzone w środowisku </w:t>
-      </w:r>
-      <w:proofErr w:type="spellStart"/>
-      <w:r>
-        <w:rPr>
-          <w:rFonts w:cstheme="minorHAnsi"/>
-          <w:color w:val="000000" w:themeColor="text1"/>
-          <w:sz w:val="28"/>
-          <w:szCs w:val="28"/>
-        </w:rPr>
-        <w:t>PHPStorm</w:t>
-      </w:r>
-      <w:proofErr w:type="spellEnd"/>
-      <w:r>
-        <w:rPr>
-          <w:rFonts w:cstheme="minorHAnsi"/>
-          <w:color w:val="000000" w:themeColor="text1"/>
-          <w:sz w:val="28"/>
-          <w:szCs w:val="28"/>
-        </w:rPr>
-        <w:t xml:space="preserve">. Mechanizmem kieruje język PHP wraz z </w:t>
-      </w:r>
-      <w:proofErr w:type="spellStart"/>
-      <w:r>
-        <w:rPr>
-          <w:rFonts w:cstheme="minorHAnsi"/>
-          <w:color w:val="000000" w:themeColor="text1"/>
-          <w:sz w:val="28"/>
-          <w:szCs w:val="28"/>
-        </w:rPr>
-        <w:t>Frameworkiem</w:t>
-      </w:r>
-      <w:proofErr w:type="spellEnd"/>
-      <w:r>
-        <w:rPr>
-          <w:rFonts w:cstheme="minorHAnsi"/>
-          <w:color w:val="000000" w:themeColor="text1"/>
-          <w:sz w:val="28"/>
-          <w:szCs w:val="28"/>
-        </w:rPr>
-        <w:t xml:space="preserve"> </w:t>
-      </w:r>
-      <w:proofErr w:type="spellStart"/>
-      <w:r>
-        <w:rPr>
-          <w:rFonts w:cstheme="minorHAnsi"/>
-          <w:color w:val="000000" w:themeColor="text1"/>
-          <w:sz w:val="28"/>
-          <w:szCs w:val="28"/>
-        </w:rPr>
-        <w:t>Laravel</w:t>
-      </w:r>
-      <w:proofErr w:type="spellEnd"/>
-      <w:r>
-        <w:rPr>
-          <w:rFonts w:cstheme="minorHAnsi"/>
-          <w:color w:val="000000" w:themeColor="text1"/>
-          <w:sz w:val="28"/>
-          <w:szCs w:val="28"/>
-        </w:rPr>
-        <w:t xml:space="preserve">. Baza danych została wygenerowana w </w:t>
-      </w:r>
-      <w:proofErr w:type="spellStart"/>
-      <w:r>
-        <w:rPr>
-          <w:rFonts w:cstheme="minorHAnsi"/>
-          <w:color w:val="000000" w:themeColor="text1"/>
-          <w:sz w:val="28"/>
-          <w:szCs w:val="28"/>
-        </w:rPr>
-        <w:t>MySQL</w:t>
-      </w:r>
-      <w:proofErr w:type="spellEnd"/>
-      <w:r>
-        <w:rPr>
-          <w:rFonts w:cstheme="minorHAnsi"/>
-          <w:color w:val="000000" w:themeColor="text1"/>
-          <w:sz w:val="28"/>
-          <w:szCs w:val="28"/>
-        </w:rPr>
-        <w:t>.</w:t>
-      </w:r>
-    </w:p>
-    <w:p>
-      <w:pPr>
-        <w:shd w:val="clear" w:color="auto" w:fill="FFFFFF"/>
-        <w:spacing w:before="60" w:after="100" w:afterAutospacing="1" w:line="240" w:lineRule="auto"/>
-        <w:ind w:left="360"/>
-        <w:rPr>
-          <w:rFonts w:cstheme="minorHAnsi"/>
-          <w:color w:val="000000" w:themeColor="text1"/>
-          <w:sz w:val="28"/>
-          <w:szCs w:val="28"/>
-        </w:rPr>
-      </w:pPr>
-    </w:p>
-    <w:p>
-      <w:pPr>
-        <w:shd w:val="clear" w:color="auto" w:fill="FFFFFF"/>
-        <w:spacing w:before="60" w:after="100" w:afterAutospacing="1" w:line="240" w:lineRule="auto"/>
-        <w:ind w:left="360"/>
-        <w:rPr>
           <w:rFonts w:cstheme="minorHAnsi"/>
           <w:color w:val="000000" w:themeColor="text1"/>
           <w:sz w:val="28"/>
@@ -1531,12 +2259,34 @@
         <w:jc w:val="center"/>
         <w:rPr>
           <w:rFonts w:cstheme="minorHAnsi"/>
-          <w:b/>
-          <w:color w:val="000000" w:themeColor="text1"/>
-          <w:sz w:val="36"/>
-          <w:szCs w:val="36"/>
-        </w:rPr>
-      </w:pPr>
+          <w:color w:val="000000" w:themeColor="text1"/>
+          <w:sz w:val="28"/>
+          <w:szCs w:val="28"/>
+        </w:rPr>
+      </w:pPr>
+    </w:p>
+    <w:p>
+      <w:pPr>
+        <w:shd w:val="clear" w:color="auto" w:fill="FFFFFF"/>
+        <w:spacing w:before="60" w:after="100" w:afterAutospacing="1" w:line="240" w:lineRule="auto"/>
+        <w:rPr>
+          <w:rFonts w:cstheme="minorHAnsi"/>
+          <w:b/>
+          <w:color w:val="000000" w:themeColor="text1"/>
+          <w:sz w:val="36"/>
+          <w:szCs w:val="36"/>
+        </w:rPr>
+      </w:pPr>
+      <w:r>
+        <w:rPr>
+          <w:rFonts w:cstheme="minorHAnsi"/>
+          <w:b/>
+          <w:color w:val="000000" w:themeColor="text1"/>
+          <w:sz w:val="36"/>
+          <w:szCs w:val="36"/>
+        </w:rPr>
+        <w:t xml:space="preserve">8. </w:t>
+      </w:r>
       <w:r>
         <w:rPr>
           <w:rFonts w:cstheme="minorHAnsi"/>
@@ -1629,7 +2379,6 @@
           <w:sz w:val="28"/>
           <w:szCs w:val="28"/>
         </w:rPr>
-        <w:lastRenderedPageBreak/>
         <w:pict>
           <v:shape id="_x0000_i1026" type="#_x0000_t75" style="width:453pt;height:255.75pt">
             <v:imagedata r:id="rId9" o:title="Przechwytywanie2"/>
@@ -1703,6 +2452,7 @@
           <w:sz w:val="28"/>
           <w:szCs w:val="28"/>
         </w:rPr>
+        <w:lastRenderedPageBreak/>
         <w:pict>
           <v:shape id="_x0000_i1027" type="#_x0000_t75" style="width:453pt;height:291pt">
             <v:imagedata r:id="rId10" o:title="Przechwytywanie3"/>
@@ -1728,9 +2478,8 @@
           <w:sz w:val="28"/>
           <w:szCs w:val="28"/>
         </w:rPr>
-        <w:lastRenderedPageBreak/>
         <w:pict>
-          <v:shape id="_x0000_i1028" type="#_x0000_t75" style="width:453.75pt;height:257.25pt">
+          <v:shape id="_x0000_i1028" type="#_x0000_t75" style="width:454.5pt;height:257.25pt">
             <v:imagedata r:id="rId11" o:title="Przechwytywanie4"/>
           </v:shape>
         </w:pict>
@@ -1790,6 +2539,7 @@
           <w:sz w:val="28"/>
           <w:szCs w:val="28"/>
         </w:rPr>
+        <w:lastRenderedPageBreak/>
         <w:pict>
           <v:shape id="_x0000_i1029" type="#_x0000_t75" style="width:453pt;height:279.75pt">
             <v:imagedata r:id="rId12" o:title="Przechwytywanie5"/>
@@ -1814,45 +2564,203 @@
       <w:pPr>
         <w:shd w:val="clear" w:color="auto" w:fill="FFFFFF"/>
         <w:spacing w:before="60" w:after="100" w:afterAutospacing="1" w:line="240" w:lineRule="auto"/>
-        <w:rPr>
-          <w:rFonts w:cstheme="minorHAnsi"/>
-          <w:b/>
-          <w:color w:val="000000" w:themeColor="text1"/>
-          <w:sz w:val="28"/>
-          <w:szCs w:val="28"/>
-        </w:rPr>
-      </w:pPr>
-    </w:p>
-    <w:p>
-      <w:pPr>
-        <w:shd w:val="clear" w:color="auto" w:fill="FFFFFF"/>
-        <w:spacing w:before="60" w:after="100" w:afterAutospacing="1" w:line="240" w:lineRule="auto"/>
-        <w:rPr>
-          <w:rFonts w:cstheme="minorHAnsi"/>
-          <w:b/>
-          <w:color w:val="000000" w:themeColor="text1"/>
-          <w:sz w:val="28"/>
-          <w:szCs w:val="28"/>
-        </w:rPr>
-      </w:pPr>
-    </w:p>
-    <w:p>
-      <w:pPr>
-        <w:shd w:val="clear" w:color="auto" w:fill="FFFFFF"/>
-        <w:spacing w:before="60" w:after="100" w:afterAutospacing="1" w:line="240" w:lineRule="auto"/>
-        <w:rPr>
-          <w:rFonts w:cstheme="minorHAnsi"/>
-          <w:b/>
-          <w:color w:val="000000" w:themeColor="text1"/>
-          <w:sz w:val="28"/>
-          <w:szCs w:val="28"/>
-        </w:rPr>
-      </w:pPr>
-    </w:p>
-    <w:p>
-      <w:pPr>
-        <w:shd w:val="clear" w:color="auto" w:fill="FFFFFF"/>
-        <w:spacing w:before="60" w:after="100" w:afterAutospacing="1" w:line="240" w:lineRule="auto"/>
+        <w:ind w:left="360"/>
+        <w:rPr>
+          <w:rFonts w:cstheme="minorHAnsi"/>
+          <w:b/>
+          <w:color w:val="000000" w:themeColor="text1"/>
+          <w:sz w:val="28"/>
+          <w:szCs w:val="28"/>
+        </w:rPr>
+      </w:pPr>
+    </w:p>
+    <w:p>
+      <w:pPr>
+        <w:shd w:val="clear" w:color="auto" w:fill="FFFFFF"/>
+        <w:spacing w:before="60" w:after="100" w:afterAutospacing="1" w:line="240" w:lineRule="auto"/>
+        <w:ind w:left="360"/>
+        <w:rPr>
+          <w:rFonts w:cstheme="minorHAnsi"/>
+          <w:b/>
+          <w:color w:val="000000" w:themeColor="text1"/>
+          <w:sz w:val="28"/>
+          <w:szCs w:val="28"/>
+        </w:rPr>
+      </w:pPr>
+    </w:p>
+    <w:p>
+      <w:pPr>
+        <w:shd w:val="clear" w:color="auto" w:fill="FFFFFF"/>
+        <w:spacing w:before="60" w:after="100" w:afterAutospacing="1" w:line="240" w:lineRule="auto"/>
+        <w:ind w:left="360"/>
+        <w:rPr>
+          <w:rFonts w:cstheme="minorHAnsi"/>
+          <w:b/>
+          <w:color w:val="000000" w:themeColor="text1"/>
+          <w:sz w:val="28"/>
+          <w:szCs w:val="28"/>
+        </w:rPr>
+      </w:pPr>
+    </w:p>
+    <w:p>
+      <w:pPr>
+        <w:shd w:val="clear" w:color="auto" w:fill="FFFFFF"/>
+        <w:spacing w:before="60" w:after="100" w:afterAutospacing="1" w:line="240" w:lineRule="auto"/>
+        <w:ind w:left="360"/>
+        <w:rPr>
+          <w:rFonts w:cstheme="minorHAnsi"/>
+          <w:b/>
+          <w:color w:val="000000" w:themeColor="text1"/>
+          <w:sz w:val="28"/>
+          <w:szCs w:val="28"/>
+        </w:rPr>
+      </w:pPr>
+    </w:p>
+    <w:p>
+      <w:pPr>
+        <w:shd w:val="clear" w:color="auto" w:fill="FFFFFF"/>
+        <w:spacing w:before="60" w:after="100" w:afterAutospacing="1" w:line="240" w:lineRule="auto"/>
+        <w:ind w:left="360"/>
+        <w:rPr>
+          <w:rFonts w:cstheme="minorHAnsi"/>
+          <w:b/>
+          <w:color w:val="000000" w:themeColor="text1"/>
+          <w:sz w:val="28"/>
+          <w:szCs w:val="28"/>
+        </w:rPr>
+      </w:pPr>
+    </w:p>
+    <w:p>
+      <w:pPr>
+        <w:shd w:val="clear" w:color="auto" w:fill="FFFFFF"/>
+        <w:spacing w:before="60" w:after="100" w:afterAutospacing="1" w:line="240" w:lineRule="auto"/>
+        <w:ind w:left="360"/>
+        <w:rPr>
+          <w:rFonts w:cstheme="minorHAnsi"/>
+          <w:b/>
+          <w:color w:val="000000" w:themeColor="text1"/>
+          <w:sz w:val="28"/>
+          <w:szCs w:val="28"/>
+        </w:rPr>
+      </w:pPr>
+    </w:p>
+    <w:p>
+      <w:pPr>
+        <w:shd w:val="clear" w:color="auto" w:fill="FFFFFF"/>
+        <w:spacing w:before="60" w:after="100" w:afterAutospacing="1" w:line="240" w:lineRule="auto"/>
+        <w:ind w:left="360"/>
+        <w:rPr>
+          <w:rFonts w:cstheme="minorHAnsi"/>
+          <w:b/>
+          <w:color w:val="000000" w:themeColor="text1"/>
+          <w:sz w:val="28"/>
+          <w:szCs w:val="28"/>
+        </w:rPr>
+      </w:pPr>
+    </w:p>
+    <w:p>
+      <w:pPr>
+        <w:shd w:val="clear" w:color="auto" w:fill="FFFFFF"/>
+        <w:spacing w:before="60" w:after="100" w:afterAutospacing="1" w:line="240" w:lineRule="auto"/>
+        <w:ind w:left="360"/>
+        <w:rPr>
+          <w:rFonts w:cstheme="minorHAnsi"/>
+          <w:b/>
+          <w:color w:val="000000" w:themeColor="text1"/>
+          <w:sz w:val="28"/>
+          <w:szCs w:val="28"/>
+        </w:rPr>
+      </w:pPr>
+    </w:p>
+    <w:p>
+      <w:pPr>
+        <w:shd w:val="clear" w:color="auto" w:fill="FFFFFF"/>
+        <w:spacing w:before="60" w:after="100" w:afterAutospacing="1" w:line="240" w:lineRule="auto"/>
+        <w:ind w:left="360"/>
+        <w:rPr>
+          <w:rFonts w:cstheme="minorHAnsi"/>
+          <w:b/>
+          <w:color w:val="000000" w:themeColor="text1"/>
+          <w:sz w:val="28"/>
+          <w:szCs w:val="28"/>
+        </w:rPr>
+      </w:pPr>
+    </w:p>
+    <w:p>
+      <w:pPr>
+        <w:shd w:val="clear" w:color="auto" w:fill="FFFFFF"/>
+        <w:spacing w:before="60" w:after="100" w:afterAutospacing="1" w:line="240" w:lineRule="auto"/>
+        <w:ind w:left="360"/>
+        <w:rPr>
+          <w:rFonts w:cstheme="minorHAnsi"/>
+          <w:b/>
+          <w:color w:val="000000" w:themeColor="text1"/>
+          <w:sz w:val="28"/>
+          <w:szCs w:val="28"/>
+        </w:rPr>
+      </w:pPr>
+    </w:p>
+    <w:p>
+      <w:pPr>
+        <w:shd w:val="clear" w:color="auto" w:fill="FFFFFF"/>
+        <w:spacing w:before="60" w:after="100" w:afterAutospacing="1" w:line="240" w:lineRule="auto"/>
+        <w:ind w:left="360"/>
+        <w:rPr>
+          <w:rFonts w:cstheme="minorHAnsi"/>
+          <w:b/>
+          <w:color w:val="000000" w:themeColor="text1"/>
+          <w:sz w:val="28"/>
+          <w:szCs w:val="28"/>
+        </w:rPr>
+      </w:pPr>
+    </w:p>
+    <w:p>
+      <w:pPr>
+        <w:shd w:val="clear" w:color="auto" w:fill="FFFFFF"/>
+        <w:spacing w:before="60" w:after="100" w:afterAutospacing="1" w:line="240" w:lineRule="auto"/>
+        <w:ind w:left="360"/>
+        <w:rPr>
+          <w:rFonts w:cstheme="minorHAnsi"/>
+          <w:b/>
+          <w:color w:val="000000" w:themeColor="text1"/>
+          <w:sz w:val="28"/>
+          <w:szCs w:val="28"/>
+        </w:rPr>
+      </w:pPr>
+    </w:p>
+    <w:p>
+      <w:pPr>
+        <w:shd w:val="clear" w:color="auto" w:fill="FFFFFF"/>
+        <w:spacing w:before="60" w:after="100" w:afterAutospacing="1" w:line="240" w:lineRule="auto"/>
+        <w:ind w:left="360"/>
+        <w:rPr>
+          <w:rFonts w:cstheme="minorHAnsi"/>
+          <w:b/>
+          <w:color w:val="000000" w:themeColor="text1"/>
+          <w:sz w:val="28"/>
+          <w:szCs w:val="28"/>
+        </w:rPr>
+      </w:pPr>
+    </w:p>
+    <w:p>
+      <w:pPr>
+        <w:shd w:val="clear" w:color="auto" w:fill="FFFFFF"/>
+        <w:spacing w:before="60" w:after="100" w:afterAutospacing="1" w:line="240" w:lineRule="auto"/>
+        <w:ind w:left="360"/>
+        <w:rPr>
+          <w:rFonts w:cstheme="minorHAnsi"/>
+          <w:b/>
+          <w:color w:val="000000" w:themeColor="text1"/>
+          <w:sz w:val="28"/>
+          <w:szCs w:val="28"/>
+        </w:rPr>
+      </w:pPr>
+    </w:p>
+    <w:p>
+      <w:pPr>
+        <w:shd w:val="clear" w:color="auto" w:fill="FFFFFF"/>
+        <w:spacing w:before="60" w:after="100" w:afterAutospacing="1" w:line="240" w:lineRule="auto"/>
+        <w:ind w:left="360"/>
         <w:rPr>
           <w:rFonts w:cstheme="minorHAnsi"/>
           <w:b/>
@@ -2063,7 +2971,7 @@
           <w:lang w:eastAsia="pl-PL"/>
         </w:rPr>
         <w:drawing>
-          <wp:anchor distT="0" distB="0" distL="114300" distR="114300" simplePos="0" relativeHeight="251661312" behindDoc="0" locked="0" layoutInCell="1" allowOverlap="1" wp14:anchorId="5003AEFE" wp14:editId="385D17A5">
+          <wp:anchor distT="0" distB="0" distL="114300" distR="114300" simplePos="0" relativeHeight="251661312" behindDoc="0" locked="0" layoutInCell="1" allowOverlap="1">
             <wp:simplePos x="0" y="0"/>
             <wp:positionH relativeFrom="column">
               <wp:posOffset>890905</wp:posOffset>
@@ -2106,19 +3014,13 @@
                     </a:ln>
                     <a:extLst>
                       <a:ext uri="{53640926-AAD7-44D8-BBD7-CCE9431645EC}">
-                        <a14:shadowObscured xmlns:a14="http://schemas.microsoft.com/office/drawing/2010/main"/>
+                        <a14:shadowObscured xmlns:a14="http://schemas.microsoft.com/office/drawing/2010/main" xmlns:wps="http://schemas.microsoft.com/office/word/2010/wordprocessingShape" xmlns:wpi="http://schemas.microsoft.com/office/word/2010/wordprocessingInk" xmlns:wpg="http://schemas.microsoft.com/office/word/2010/wordprocessingGroup" xmlns:w14="http://schemas.microsoft.com/office/word/2010/wordml" xmlns:w="http://schemas.openxmlformats.org/wordprocessingml/2006/main" xmlns:w10="urn:schemas-microsoft-com:office:word" xmlns:wp14="http://schemas.microsoft.com/office/word/2010/wordprocessingDrawing" xmlns:v="urn:schemas-microsoft-com:vml" xmlns:o="urn:schemas-microsoft-com:office:office" xmlns:mc="http://schemas.openxmlformats.org/markup-compatibility/2006" xmlns:wpc="http://schemas.microsoft.com/office/word/2010/wordprocessingCanvas" xmlns=""/>
                       </a:ext>
                     </a:extLst>
                   </pic:spPr>
                 </pic:pic>
               </a:graphicData>
             </a:graphic>
-            <wp14:sizeRelH relativeFrom="margin">
-              <wp14:pctWidth>0</wp14:pctWidth>
-            </wp14:sizeRelH>
-            <wp14:sizeRelV relativeFrom="margin">
-              <wp14:pctHeight>0</wp14:pctHeight>
-            </wp14:sizeRelV>
           </wp:anchor>
         </w:drawing>
       </w:r>
@@ -2172,7 +3074,7 @@
           <w:lang w:eastAsia="pl-PL"/>
         </w:rPr>
         <w:drawing>
-          <wp:anchor distT="0" distB="0" distL="114300" distR="114300" simplePos="0" relativeHeight="251660288" behindDoc="0" locked="0" layoutInCell="1" allowOverlap="1" wp14:anchorId="2773E0A7" wp14:editId="237E3100">
+          <wp:anchor distT="0" distB="0" distL="114300" distR="114300" simplePos="0" relativeHeight="251660288" behindDoc="0" locked="0" layoutInCell="1" allowOverlap="1">
             <wp:simplePos x="0" y="0"/>
             <wp:positionH relativeFrom="column">
               <wp:posOffset>576580</wp:posOffset>
@@ -2215,16 +3117,13 @@
                     </a:ln>
                     <a:extLst>
                       <a:ext uri="{53640926-AAD7-44D8-BBD7-CCE9431645EC}">
-                        <a14:shadowObscured xmlns:a14="http://schemas.microsoft.com/office/drawing/2010/main"/>
+                        <a14:shadowObscured xmlns:a14="http://schemas.microsoft.com/office/drawing/2010/main" xmlns:wps="http://schemas.microsoft.com/office/word/2010/wordprocessingShape" xmlns:wpi="http://schemas.microsoft.com/office/word/2010/wordprocessingInk" xmlns:wpg="http://schemas.microsoft.com/office/word/2010/wordprocessingGroup" xmlns:w14="http://schemas.microsoft.com/office/word/2010/wordml" xmlns:w="http://schemas.openxmlformats.org/wordprocessingml/2006/main" xmlns:w10="urn:schemas-microsoft-com:office:word" xmlns:wp14="http://schemas.microsoft.com/office/word/2010/wordprocessingDrawing" xmlns:v="urn:schemas-microsoft-com:vml" xmlns:o="urn:schemas-microsoft-com:office:office" xmlns:mc="http://schemas.openxmlformats.org/markup-compatibility/2006" xmlns:wpc="http://schemas.microsoft.com/office/word/2010/wordprocessingCanvas" xmlns=""/>
                       </a:ext>
                     </a:extLst>
                   </pic:spPr>
                 </pic:pic>
               </a:graphicData>
             </a:graphic>
-            <wp14:sizeRelV relativeFrom="margin">
-              <wp14:pctHeight>0</wp14:pctHeight>
-            </wp14:sizeRelV>
           </wp:anchor>
         </w:drawing>
       </w:r>
@@ -2455,15 +3354,6 @@
           <w:sz w:val="28"/>
           <w:szCs w:val="28"/>
         </w:rPr>
-        <w:t xml:space="preserve"> </w:t>
-      </w:r>
-      <w:r>
-        <w:rPr>
-          <w:rFonts w:cstheme="minorHAnsi"/>
-          <w:color w:val="000000" w:themeColor="text1"/>
-          <w:sz w:val="28"/>
-          <w:szCs w:val="28"/>
-        </w:rPr>
         <w:br/>
       </w:r>
       <w:r>
@@ -2473,43 +3363,7 @@
           <w:sz w:val="28"/>
           <w:szCs w:val="28"/>
         </w:rPr>
-        <w:t>(Admin,</w:t>
-      </w:r>
-      <w:r>
-        <w:rPr>
-          <w:rFonts w:cstheme="minorHAnsi"/>
-          <w:color w:val="000000" w:themeColor="text1"/>
-          <w:sz w:val="28"/>
-          <w:szCs w:val="28"/>
-        </w:rPr>
-        <w:t xml:space="preserve"> </w:t>
-      </w:r>
-      <w:r>
-        <w:rPr>
-          <w:rFonts w:cstheme="minorHAnsi"/>
-          <w:color w:val="000000" w:themeColor="text1"/>
-          <w:sz w:val="28"/>
-          <w:szCs w:val="28"/>
-        </w:rPr>
-        <w:t>Moderator,</w:t>
-      </w:r>
-      <w:r>
-        <w:rPr>
-          <w:rFonts w:cstheme="minorHAnsi"/>
-          <w:color w:val="000000" w:themeColor="text1"/>
-          <w:sz w:val="28"/>
-          <w:szCs w:val="28"/>
-        </w:rPr>
-        <w:t xml:space="preserve"> </w:t>
-      </w:r>
-      <w:r>
-        <w:rPr>
-          <w:rFonts w:cstheme="minorHAnsi"/>
-          <w:color w:val="000000" w:themeColor="text1"/>
-          <w:sz w:val="28"/>
-          <w:szCs w:val="28"/>
-        </w:rPr>
-        <w:t>Zwykły Użytkownik) i ilość napisanych łącznie komentarzy na forum. Możliwość komentowania jest przydzielona tylko dla zalogowanych użytkowników.</w:t>
+        <w:t>(Admin,Moderator,Zwykły Użytkownik) i ilość napisanych łącznie komentarzy na forum. Możliwość komentowania jest przydzielona tylko dla zalogowanych użytkowników.</w:t>
       </w:r>
     </w:p>
     <w:p>
@@ -2570,7 +3424,7 @@
           <w:lang w:eastAsia="pl-PL"/>
         </w:rPr>
         <w:drawing>
-          <wp:inline distT="0" distB="0" distL="0" distR="0" wp14:anchorId="367EB303" wp14:editId="35A649E4">
+          <wp:inline distT="0" distB="0" distL="0" distR="0">
             <wp:extent cx="5753100" cy="2200275"/>
             <wp:effectExtent l="0" t="0" r="0" b="9525"/>
             <wp:docPr id="11" name="Obraz 11"/>
@@ -2605,7 +3459,7 @@
                     </a:ln>
                     <a:extLst>
                       <a:ext uri="{53640926-AAD7-44D8-BBD7-CCE9431645EC}">
-                        <a14:shadowObscured xmlns:a14="http://schemas.microsoft.com/office/drawing/2010/main"/>
+                        <a14:shadowObscured xmlns:a14="http://schemas.microsoft.com/office/drawing/2010/main" xmlns:wps="http://schemas.microsoft.com/office/word/2010/wordprocessingShape" xmlns:wpi="http://schemas.microsoft.com/office/word/2010/wordprocessingInk" xmlns:wpg="http://schemas.microsoft.com/office/word/2010/wordprocessingGroup" xmlns:w14="http://schemas.microsoft.com/office/word/2010/wordml" xmlns:w="http://schemas.openxmlformats.org/wordprocessingml/2006/main" xmlns:w10="urn:schemas-microsoft-com:office:word" xmlns:wp14="http://schemas.microsoft.com/office/word/2010/wordprocessingDrawing" xmlns:v="urn:schemas-microsoft-com:vml" xmlns:o="urn:schemas-microsoft-com:office:office" xmlns:mc="http://schemas.openxmlformats.org/markup-compatibility/2006" xmlns:wpc="http://schemas.microsoft.com/office/word/2010/wordprocessingCanvas" xmlns=""/>
                       </a:ext>
                     </a:extLst>
                   </pic:spPr>
@@ -2689,7 +3543,7 @@
           <w:lang w:eastAsia="pl-PL"/>
         </w:rPr>
         <w:drawing>
-          <wp:inline distT="0" distB="0" distL="0" distR="0" wp14:anchorId="158475AD" wp14:editId="15A33E19">
+          <wp:inline distT="0" distB="0" distL="0" distR="0">
             <wp:extent cx="4143375" cy="1933575"/>
             <wp:effectExtent l="19050" t="0" r="9525" b="0"/>
             <wp:docPr id="12" name="Obraz 12"/>
@@ -2757,7 +3611,7 @@
         </w:rPr>
         <w:lastRenderedPageBreak/>
         <w:drawing>
-          <wp:inline distT="0" distB="0" distL="0" distR="0" wp14:anchorId="02470816" wp14:editId="7A0DF627">
+          <wp:inline distT="0" distB="0" distL="0" distR="0">
             <wp:extent cx="5753100" cy="2181225"/>
             <wp:effectExtent l="19050" t="0" r="0" b="0"/>
             <wp:docPr id="14" name="Obraz 14"/>
@@ -2857,7 +3711,7 @@
           <w:lang w:eastAsia="pl-PL"/>
         </w:rPr>
         <w:drawing>
-          <wp:inline distT="0" distB="0" distL="0" distR="0" wp14:anchorId="79FE5EE3" wp14:editId="2E8B165D">
+          <wp:inline distT="0" distB="0" distL="0" distR="0">
             <wp:extent cx="5753100" cy="1409700"/>
             <wp:effectExtent l="19050" t="0" r="0" b="0"/>
             <wp:docPr id="15" name="Obraz 15"/>
@@ -2963,7 +3817,7 @@
           <w:lang w:eastAsia="pl-PL"/>
         </w:rPr>
         <w:drawing>
-          <wp:inline distT="0" distB="0" distL="0" distR="0" wp14:anchorId="6DF4B916" wp14:editId="606D646C">
+          <wp:inline distT="0" distB="0" distL="0" distR="0">
             <wp:extent cx="5648325" cy="3819525"/>
             <wp:effectExtent l="0" t="0" r="9525" b="9525"/>
             <wp:docPr id="16" name="Obraz 16"/>
@@ -2998,7 +3852,7 @@
                     </a:ln>
                     <a:extLst>
                       <a:ext uri="{53640926-AAD7-44D8-BBD7-CCE9431645EC}">
-                        <a14:shadowObscured xmlns:a14="http://schemas.microsoft.com/office/drawing/2010/main"/>
+                        <a14:shadowObscured xmlns:a14="http://schemas.microsoft.com/office/drawing/2010/main" xmlns:wps="http://schemas.microsoft.com/office/word/2010/wordprocessingShape" xmlns:wpi="http://schemas.microsoft.com/office/word/2010/wordprocessingInk" xmlns:wpg="http://schemas.microsoft.com/office/word/2010/wordprocessingGroup" xmlns:w14="http://schemas.microsoft.com/office/word/2010/wordml" xmlns:w="http://schemas.openxmlformats.org/wordprocessingml/2006/main" xmlns:w10="urn:schemas-microsoft-com:office:word" xmlns:wp14="http://schemas.microsoft.com/office/word/2010/wordprocessingDrawing" xmlns:v="urn:schemas-microsoft-com:vml" xmlns:o="urn:schemas-microsoft-com:office:office" xmlns:mc="http://schemas.openxmlformats.org/markup-compatibility/2006" xmlns:wpc="http://schemas.microsoft.com/office/word/2010/wordprocessingCanvas" xmlns=""/>
                       </a:ext>
                     </a:extLst>
                   </pic:spPr>
@@ -3075,7 +3929,7 @@
           <w:lang w:eastAsia="pl-PL"/>
         </w:rPr>
         <w:drawing>
-          <wp:inline distT="0" distB="0" distL="0" distR="0" wp14:anchorId="13DAF5EA" wp14:editId="5218C39C">
+          <wp:inline distT="0" distB="0" distL="0" distR="0">
             <wp:extent cx="5762625" cy="3724275"/>
             <wp:effectExtent l="0" t="0" r="9525" b="9525"/>
             <wp:docPr id="17" name="Obraz 17"/>
@@ -3110,7 +3964,7 @@
                     </a:ln>
                     <a:extLst>
                       <a:ext uri="{53640926-AAD7-44D8-BBD7-CCE9431645EC}">
-                        <a14:shadowObscured xmlns:a14="http://schemas.microsoft.com/office/drawing/2010/main"/>
+                        <a14:shadowObscured xmlns:a14="http://schemas.microsoft.com/office/drawing/2010/main" xmlns:wps="http://schemas.microsoft.com/office/word/2010/wordprocessingShape" xmlns:wpi="http://schemas.microsoft.com/office/word/2010/wordprocessingInk" xmlns:wpg="http://schemas.microsoft.com/office/word/2010/wordprocessingGroup" xmlns:w14="http://schemas.microsoft.com/office/word/2010/wordml" xmlns:w="http://schemas.openxmlformats.org/wordprocessingml/2006/main" xmlns:w10="urn:schemas-microsoft-com:office:word" xmlns:wp14="http://schemas.microsoft.com/office/word/2010/wordprocessingDrawing" xmlns:v="urn:schemas-microsoft-com:vml" xmlns:o="urn:schemas-microsoft-com:office:office" xmlns:mc="http://schemas.openxmlformats.org/markup-compatibility/2006" xmlns:wpc="http://schemas.microsoft.com/office/word/2010/wordprocessingCanvas" xmlns=""/>
                       </a:ext>
                     </a:extLst>
                   </pic:spPr>
@@ -3360,7 +4214,7 @@
           <w:lang w:eastAsia="pl-PL"/>
         </w:rPr>
         <w:drawing>
-          <wp:anchor distT="0" distB="0" distL="114300" distR="114300" simplePos="0" relativeHeight="251662336" behindDoc="0" locked="0" layoutInCell="1" allowOverlap="1" wp14:anchorId="4C0ED071" wp14:editId="6F5F6EEB">
+          <wp:anchor distT="0" distB="0" distL="114300" distR="114300" simplePos="0" relativeHeight="251662336" behindDoc="0" locked="0" layoutInCell="1" allowOverlap="1">
             <wp:simplePos x="0" y="0"/>
             <wp:positionH relativeFrom="column">
               <wp:posOffset>5080</wp:posOffset>
@@ -3423,7 +4277,7 @@
           <w:lang w:eastAsia="pl-PL"/>
         </w:rPr>
         <w:drawing>
-          <wp:inline distT="0" distB="0" distL="0" distR="0" wp14:anchorId="174B47BF" wp14:editId="3E0C33AB">
+          <wp:inline distT="0" distB="0" distL="0" distR="0">
             <wp:extent cx="5753100" cy="4886325"/>
             <wp:effectExtent l="19050" t="0" r="0" b="0"/>
             <wp:docPr id="18" name="Obraz 18"/>
@@ -3573,27 +4427,7 @@
           <w:sz w:val="36"/>
           <w:szCs w:val="36"/>
         </w:rPr>
-        <w:t xml:space="preserve">Możliwość </w:t>
-      </w:r>
-      <w:proofErr w:type="spellStart"/>
-      <w:r>
-        <w:rPr>
-          <w:rFonts w:cstheme="minorHAnsi"/>
-          <w:color w:val="000000" w:themeColor="text1"/>
-          <w:sz w:val="36"/>
-          <w:szCs w:val="36"/>
-        </w:rPr>
-        <w:t>polubień</w:t>
-      </w:r>
-      <w:proofErr w:type="spellEnd"/>
-      <w:r>
-        <w:rPr>
-          <w:rFonts w:cstheme="minorHAnsi"/>
-          <w:color w:val="000000" w:themeColor="text1"/>
-          <w:sz w:val="36"/>
-          <w:szCs w:val="36"/>
-        </w:rPr>
-        <w:t xml:space="preserve"> komentarzy.</w:t>
+        <w:t>Możliwość polubień komentarzy.</w:t>
       </w:r>
     </w:p>
     <w:p>
@@ -3646,7 +4480,7 @@
         </w:rPr>
         <w:lastRenderedPageBreak/>
         <w:drawing>
-          <wp:inline distT="0" distB="0" distL="0" distR="0" wp14:anchorId="4B82D2E8" wp14:editId="74E1E605">
+          <wp:inline distT="0" distB="0" distL="0" distR="0">
             <wp:extent cx="5753100" cy="4676775"/>
             <wp:effectExtent l="19050" t="0" r="0" b="0"/>
             <wp:docPr id="20" name="Obraz 20"/>
@@ -3698,6 +4532,8 @@
         <w:rPr>
           <w:rFonts w:cstheme="minorHAnsi"/>
           <w:color w:val="000000" w:themeColor="text1"/>
+          <w:sz w:val="28"/>
+          <w:szCs w:val="28"/>
         </w:rPr>
       </w:pPr>
     </w:p>
@@ -3707,8 +4543,37 @@
         <w:rPr>
           <w:rFonts w:cstheme="minorHAnsi"/>
           <w:color w:val="000000" w:themeColor="text1"/>
-        </w:rPr>
-      </w:pPr>
+          <w:sz w:val="28"/>
+          <w:szCs w:val="28"/>
+        </w:rPr>
+      </w:pPr>
+      <w:r>
+        <w:rPr>
+          <w:rFonts w:cstheme="minorHAnsi"/>
+          <w:color w:val="000000" w:themeColor="text1"/>
+          <w:sz w:val="28"/>
+          <w:szCs w:val="28"/>
+        </w:rPr>
+        <w:t>Możliwość polubień komentarzy.</w:t>
+      </w:r>
+      <w:r>
+        <w:rPr>
+          <w:rFonts w:cstheme="minorHAnsi"/>
+          <w:color w:val="000000" w:themeColor="text1"/>
+          <w:sz w:val="28"/>
+          <w:szCs w:val="28"/>
+        </w:rPr>
+        <w:t xml:space="preserve"> </w:t>
+      </w:r>
+      <w:r>
+        <w:rPr>
+          <w:rFonts w:cstheme="minorHAnsi"/>
+          <w:color w:val="000000" w:themeColor="text1"/>
+          <w:sz w:val="28"/>
+          <w:szCs w:val="28"/>
+        </w:rPr>
+        <w:t>Wystarczy kliknąć łapkę w górę lub w dół.</w:t>
+      </w:r>
     </w:p>
     <w:p>
       <w:pPr>
@@ -3782,7 +4647,7 @@
           <w:lang w:eastAsia="pl-PL"/>
         </w:rPr>
         <w:drawing>
-          <wp:inline distT="0" distB="0" distL="0" distR="0" wp14:anchorId="78FB5073" wp14:editId="5C4A539F">
+          <wp:inline distT="0" distB="0" distL="0" distR="0">
             <wp:extent cx="5762625" cy="3124200"/>
             <wp:effectExtent l="0" t="0" r="9525" b="0"/>
             <wp:docPr id="22" name="Obraz 22"/>
@@ -3817,7 +4682,7 @@
                     </a:ln>
                     <a:extLst>
                       <a:ext uri="{53640926-AAD7-44D8-BBD7-CCE9431645EC}">
-                        <a14:shadowObscured xmlns:a14="http://schemas.microsoft.com/office/drawing/2010/main"/>
+                        <a14:shadowObscured xmlns:a14="http://schemas.microsoft.com/office/drawing/2010/main" xmlns:wps="http://schemas.microsoft.com/office/word/2010/wordprocessingShape" xmlns:wpi="http://schemas.microsoft.com/office/word/2010/wordprocessingInk" xmlns:wpg="http://schemas.microsoft.com/office/word/2010/wordprocessingGroup" xmlns:w14="http://schemas.microsoft.com/office/word/2010/wordml" xmlns:w="http://schemas.openxmlformats.org/wordprocessingml/2006/main" xmlns:w10="urn:schemas-microsoft-com:office:word" xmlns:wp14="http://schemas.microsoft.com/office/word/2010/wordprocessingDrawing" xmlns:v="urn:schemas-microsoft-com:vml" xmlns:o="urn:schemas-microsoft-com:office:office" xmlns:mc="http://schemas.openxmlformats.org/markup-compatibility/2006" xmlns:wpc="http://schemas.microsoft.com/office/word/2010/wordprocessingCanvas" xmlns=""/>
                       </a:ext>
                     </a:extLst>
                   </pic:spPr>
@@ -3938,7 +4803,7 @@
           <w:lang w:eastAsia="pl-PL"/>
         </w:rPr>
         <w:drawing>
-          <wp:inline distT="0" distB="0" distL="0" distR="0" wp14:anchorId="548A96BB" wp14:editId="63C5641A">
+          <wp:inline distT="0" distB="0" distL="0" distR="0">
             <wp:extent cx="5753100" cy="4429125"/>
             <wp:effectExtent l="0" t="0" r="0" b="9525"/>
             <wp:docPr id="23" name="Obraz 23"/>
@@ -3973,7 +4838,7 @@
                     </a:ln>
                     <a:extLst>
                       <a:ext uri="{53640926-AAD7-44D8-BBD7-CCE9431645EC}">
-                        <a14:shadowObscured xmlns:a14="http://schemas.microsoft.com/office/drawing/2010/main"/>
+                        <a14:shadowObscured xmlns:a14="http://schemas.microsoft.com/office/drawing/2010/main" xmlns:wps="http://schemas.microsoft.com/office/word/2010/wordprocessingShape" xmlns:wpi="http://schemas.microsoft.com/office/word/2010/wordprocessingInk" xmlns:wpg="http://schemas.microsoft.com/office/word/2010/wordprocessingGroup" xmlns:w14="http://schemas.microsoft.com/office/word/2010/wordml" xmlns:w="http://schemas.openxmlformats.org/wordprocessingml/2006/main" xmlns:w10="urn:schemas-microsoft-com:office:word" xmlns:wp14="http://schemas.microsoft.com/office/word/2010/wordprocessingDrawing" xmlns:v="urn:schemas-microsoft-com:vml" xmlns:o="urn:schemas-microsoft-com:office:office" xmlns:mc="http://schemas.openxmlformats.org/markup-compatibility/2006" xmlns:wpc="http://schemas.microsoft.com/office/word/2010/wordprocessingCanvas" xmlns=""/>
                       </a:ext>
                     </a:extLst>
                   </pic:spPr>
@@ -4361,7 +5226,7 @@
           <w:lang w:eastAsia="pl-PL"/>
         </w:rPr>
         <w:drawing>
-          <wp:inline distT="0" distB="0" distL="0" distR="0" wp14:anchorId="279D1319" wp14:editId="4FF27EA6">
+          <wp:inline distT="0" distB="0" distL="0" distR="0">
             <wp:extent cx="5657850" cy="5353050"/>
             <wp:effectExtent l="0" t="0" r="0" b="0"/>
             <wp:docPr id="24" name="Obraz 24"/>
@@ -4396,7 +5261,7 @@
                     </a:ln>
                     <a:extLst>
                       <a:ext uri="{53640926-AAD7-44D8-BBD7-CCE9431645EC}">
-                        <a14:shadowObscured xmlns:a14="http://schemas.microsoft.com/office/drawing/2010/main"/>
+                        <a14:shadowObscured xmlns:a14="http://schemas.microsoft.com/office/drawing/2010/main" xmlns:wps="http://schemas.microsoft.com/office/word/2010/wordprocessingShape" xmlns:wpi="http://schemas.microsoft.com/office/word/2010/wordprocessingInk" xmlns:wpg="http://schemas.microsoft.com/office/word/2010/wordprocessingGroup" xmlns:w14="http://schemas.microsoft.com/office/word/2010/wordml" xmlns:w="http://schemas.openxmlformats.org/wordprocessingml/2006/main" xmlns:w10="urn:schemas-microsoft-com:office:word" xmlns:wp14="http://schemas.microsoft.com/office/word/2010/wordprocessingDrawing" xmlns:v="urn:schemas-microsoft-com:vml" xmlns:o="urn:schemas-microsoft-com:office:office" xmlns:mc="http://schemas.openxmlformats.org/markup-compatibility/2006" xmlns:wpc="http://schemas.microsoft.com/office/word/2010/wordprocessingCanvas" xmlns=""/>
                       </a:ext>
                     </a:extLst>
                   </pic:spPr>
@@ -4581,7 +5446,7 @@
           <w:lang w:eastAsia="pl-PL"/>
         </w:rPr>
         <w:drawing>
-          <wp:inline distT="0" distB="0" distL="0" distR="0" wp14:anchorId="0A1D75B5" wp14:editId="27394CD0">
+          <wp:inline distT="0" distB="0" distL="0" distR="0">
             <wp:extent cx="5610225" cy="3467100"/>
             <wp:effectExtent l="0" t="0" r="9525" b="0"/>
             <wp:docPr id="25" name="Obraz 25"/>
@@ -4616,7 +5481,7 @@
                     </a:ln>
                     <a:extLst>
                       <a:ext uri="{53640926-AAD7-44D8-BBD7-CCE9431645EC}">
-                        <a14:shadowObscured xmlns:a14="http://schemas.microsoft.com/office/drawing/2010/main"/>
+                        <a14:shadowObscured xmlns:a14="http://schemas.microsoft.com/office/drawing/2010/main" xmlns:wps="http://schemas.microsoft.com/office/word/2010/wordprocessingShape" xmlns:wpi="http://schemas.microsoft.com/office/word/2010/wordprocessingInk" xmlns:wpg="http://schemas.microsoft.com/office/word/2010/wordprocessingGroup" xmlns:w14="http://schemas.microsoft.com/office/word/2010/wordml" xmlns:w="http://schemas.openxmlformats.org/wordprocessingml/2006/main" xmlns:w10="urn:schemas-microsoft-com:office:word" xmlns:wp14="http://schemas.microsoft.com/office/word/2010/wordprocessingDrawing" xmlns:v="urn:schemas-microsoft-com:vml" xmlns:o="urn:schemas-microsoft-com:office:office" xmlns:mc="http://schemas.openxmlformats.org/markup-compatibility/2006" xmlns:wpc="http://schemas.microsoft.com/office/word/2010/wordprocessingCanvas" xmlns=""/>
                       </a:ext>
                     </a:extLst>
                   </pic:spPr>
@@ -4734,7 +5599,7 @@
           <w:lang w:eastAsia="pl-PL"/>
         </w:rPr>
         <w:drawing>
-          <wp:inline distT="0" distB="0" distL="0" distR="0" wp14:anchorId="4DB4DDA8" wp14:editId="2EA85F88">
+          <wp:inline distT="0" distB="0" distL="0" distR="0">
             <wp:extent cx="5629275" cy="4352925"/>
             <wp:effectExtent l="0" t="0" r="9525" b="9525"/>
             <wp:docPr id="26" name="Obraz 26"/>
@@ -4769,7 +5634,7 @@
                     </a:ln>
                     <a:extLst>
                       <a:ext uri="{53640926-AAD7-44D8-BBD7-CCE9431645EC}">
-                        <a14:shadowObscured xmlns:a14="http://schemas.microsoft.com/office/drawing/2010/main"/>
+                        <a14:shadowObscured xmlns:a14="http://schemas.microsoft.com/office/drawing/2010/main" xmlns:wps="http://schemas.microsoft.com/office/word/2010/wordprocessingShape" xmlns:wpi="http://schemas.microsoft.com/office/word/2010/wordprocessingInk" xmlns:wpg="http://schemas.microsoft.com/office/word/2010/wordprocessingGroup" xmlns:w14="http://schemas.microsoft.com/office/word/2010/wordml" xmlns:w="http://schemas.openxmlformats.org/wordprocessingml/2006/main" xmlns:w10="urn:schemas-microsoft-com:office:word" xmlns:wp14="http://schemas.microsoft.com/office/word/2010/wordprocessingDrawing" xmlns:v="urn:schemas-microsoft-com:vml" xmlns:o="urn:schemas-microsoft-com:office:office" xmlns:mc="http://schemas.openxmlformats.org/markup-compatibility/2006" xmlns:wpc="http://schemas.microsoft.com/office/word/2010/wordprocessingCanvas" xmlns=""/>
                       </a:ext>
                     </a:extLst>
                   </pic:spPr>
@@ -4852,7 +5717,7 @@
           <w:lang w:eastAsia="pl-PL"/>
         </w:rPr>
         <w:drawing>
-          <wp:inline distT="0" distB="0" distL="0" distR="0" wp14:anchorId="791F09A3" wp14:editId="36C1A202">
+          <wp:inline distT="0" distB="0" distL="0" distR="0">
             <wp:extent cx="5762625" cy="5200650"/>
             <wp:effectExtent l="19050" t="0" r="9525" b="0"/>
             <wp:docPr id="27" name="Obraz 27"/>
@@ -4971,7 +5836,7 @@
           <w:lang w:eastAsia="pl-PL"/>
         </w:rPr>
         <w:drawing>
-          <wp:inline distT="0" distB="0" distL="0" distR="0" wp14:anchorId="4915AAB2" wp14:editId="5F4244FB">
+          <wp:inline distT="0" distB="0" distL="0" distR="0">
             <wp:extent cx="5753100" cy="2066925"/>
             <wp:effectExtent l="0" t="0" r="0" b="9525"/>
             <wp:docPr id="28" name="Obraz 28"/>
@@ -5006,7 +5871,7 @@
                     </a:ln>
                     <a:extLst>
                       <a:ext uri="{53640926-AAD7-44D8-BBD7-CCE9431645EC}">
-                        <a14:shadowObscured xmlns:a14="http://schemas.microsoft.com/office/drawing/2010/main"/>
+                        <a14:shadowObscured xmlns:a14="http://schemas.microsoft.com/office/drawing/2010/main" xmlns:wps="http://schemas.microsoft.com/office/word/2010/wordprocessingShape" xmlns:wpi="http://schemas.microsoft.com/office/word/2010/wordprocessingInk" xmlns:wpg="http://schemas.microsoft.com/office/word/2010/wordprocessingGroup" xmlns:w14="http://schemas.microsoft.com/office/word/2010/wordml" xmlns:w="http://schemas.openxmlformats.org/wordprocessingml/2006/main" xmlns:w10="urn:schemas-microsoft-com:office:word" xmlns:wp14="http://schemas.microsoft.com/office/word/2010/wordprocessingDrawing" xmlns:v="urn:schemas-microsoft-com:vml" xmlns:o="urn:schemas-microsoft-com:office:office" xmlns:mc="http://schemas.openxmlformats.org/markup-compatibility/2006" xmlns:wpc="http://schemas.microsoft.com/office/word/2010/wordprocessingCanvas" xmlns=""/>
                       </a:ext>
                     </a:extLst>
                   </pic:spPr>
@@ -5534,6 +6399,7 @@
           <w:szCs w:val="42"/>
         </w:rPr>
       </w:pPr>
+      <w:proofErr w:type="spellStart"/>
       <w:r>
         <w:rPr>
           <w:rFonts w:cstheme="minorHAnsi"/>
@@ -5543,7 +6409,19 @@
           <w:sz w:val="42"/>
           <w:szCs w:val="42"/>
         </w:rPr>
-        <w:t xml:space="preserve">Composer </w:t>
+        <w:t>Composer</w:t>
+      </w:r>
+      <w:proofErr w:type="spellEnd"/>
+      <w:r>
+        <w:rPr>
+          <w:rFonts w:cstheme="minorHAnsi"/>
+          <w:b/>
+          <w:i/>
+          <w:color w:val="000000" w:themeColor="text1"/>
+          <w:sz w:val="42"/>
+          <w:szCs w:val="42"/>
+        </w:rPr>
+        <w:t xml:space="preserve"> </w:t>
       </w:r>
       <w:proofErr w:type="spellStart"/>
       <w:r>
@@ -5625,55 +6503,7 @@
           <w:sz w:val="42"/>
           <w:szCs w:val="42"/>
         </w:rPr>
-        <w:t>hp</w:t>
-      </w:r>
-      <w:proofErr w:type="spellEnd"/>
-      <w:r>
-        <w:rPr>
-          <w:rFonts w:cstheme="minorHAnsi"/>
-          <w:b/>
-          <w:i/>
-          <w:color w:val="000000" w:themeColor="text1"/>
-          <w:sz w:val="42"/>
-          <w:szCs w:val="42"/>
-        </w:rPr>
-        <w:t xml:space="preserve"> </w:t>
-      </w:r>
-      <w:proofErr w:type="spellStart"/>
-      <w:r>
-        <w:rPr>
-          <w:rFonts w:cstheme="minorHAnsi"/>
-          <w:b/>
-          <w:i/>
-          <w:color w:val="000000" w:themeColor="text1"/>
-          <w:sz w:val="42"/>
-          <w:szCs w:val="42"/>
-        </w:rPr>
-        <w:t>artisan</w:t>
-      </w:r>
-      <w:proofErr w:type="spellEnd"/>
-      <w:r>
-        <w:rPr>
-          <w:rFonts w:cstheme="minorHAnsi"/>
-          <w:b/>
-          <w:i/>
-          <w:color w:val="000000" w:themeColor="text1"/>
-          <w:sz w:val="42"/>
-          <w:szCs w:val="42"/>
-        </w:rPr>
-        <w:t xml:space="preserve"> </w:t>
-      </w:r>
-      <w:proofErr w:type="spellStart"/>
-      <w:r>
-        <w:rPr>
-          <w:rFonts w:cstheme="minorHAnsi"/>
-          <w:b/>
-          <w:i/>
-          <w:color w:val="000000" w:themeColor="text1"/>
-          <w:sz w:val="42"/>
-          <w:szCs w:val="42"/>
-        </w:rPr>
-        <w:t>key:generate</w:t>
+        <w:t>hpartisankey:generate</w:t>
       </w:r>
       <w:proofErr w:type="spellEnd"/>
     </w:p>
@@ -5738,89 +6568,38 @@
           <w:sz w:val="42"/>
           <w:szCs w:val="42"/>
         </w:rPr>
-        <w:t>php</w:t>
+        <w:t>phpartisanserve</w:t>
       </w:r>
       <w:proofErr w:type="spellEnd"/>
       <w:r>
         <w:rPr>
           <w:rFonts w:cstheme="minorHAnsi"/>
-          <w:b/>
-          <w:i/>
           <w:color w:val="000000" w:themeColor="text1"/>
           <w:sz w:val="42"/>
           <w:szCs w:val="42"/>
         </w:rPr>
-        <w:t xml:space="preserve"> </w:t>
+        <w:br/>
+        <w:t xml:space="preserve">(klikamy w link do </w:t>
       </w:r>
       <w:proofErr w:type="spellStart"/>
       <w:r>
         <w:rPr>
           <w:rFonts w:cstheme="minorHAnsi"/>
-          <w:b/>
-          <w:i/>
           <w:color w:val="000000" w:themeColor="text1"/>
           <w:sz w:val="42"/>
           <w:szCs w:val="42"/>
         </w:rPr>
-        <w:t>artisan</w:t>
+        <w:t>localhosta</w:t>
       </w:r>
       <w:proofErr w:type="spellEnd"/>
       <w:r>
         <w:rPr>
           <w:rFonts w:cstheme="minorHAnsi"/>
-          <w:b/>
-          <w:i/>
           <w:color w:val="000000" w:themeColor="text1"/>
           <w:sz w:val="42"/>
           <w:szCs w:val="42"/>
         </w:rPr>
-        <w:t xml:space="preserve"> </w:t>
-      </w:r>
-      <w:proofErr w:type="spellStart"/>
-      <w:r>
-        <w:rPr>
-          <w:rFonts w:cstheme="minorHAnsi"/>
-          <w:b/>
-          <w:i/>
-          <w:color w:val="000000" w:themeColor="text1"/>
-          <w:sz w:val="42"/>
-          <w:szCs w:val="42"/>
-        </w:rPr>
-        <w:t>serve</w:t>
-      </w:r>
-      <w:proofErr w:type="spellEnd"/>
-      <w:r>
-        <w:rPr>
-          <w:rFonts w:cstheme="minorHAnsi"/>
-          <w:color w:val="000000" w:themeColor="text1"/>
-          <w:sz w:val="42"/>
-          <w:szCs w:val="42"/>
-        </w:rPr>
-        <w:br/>
-        <w:t xml:space="preserve">(klikamy w link do </w:t>
-      </w:r>
-      <w:proofErr w:type="spellStart"/>
-      <w:r>
-        <w:rPr>
-          <w:rFonts w:cstheme="minorHAnsi"/>
-          <w:color w:val="000000" w:themeColor="text1"/>
-          <w:sz w:val="42"/>
-          <w:szCs w:val="42"/>
-        </w:rPr>
-        <w:t>localhosta</w:t>
-      </w:r>
-      <w:proofErr w:type="spellEnd"/>
-      <w:r>
-        <w:rPr>
-          <w:rFonts w:cstheme="minorHAnsi"/>
-          <w:color w:val="000000" w:themeColor="text1"/>
-          <w:sz w:val="42"/>
-          <w:szCs w:val="42"/>
-        </w:rPr>
         <w:t xml:space="preserve"> lub wpisujemy w przeglądarkę</w:t>
-      </w:r>
-      <w:r>
-        <w:t xml:space="preserve"> </w:t>
       </w:r>
       <w:r>
         <w:rPr>
@@ -5926,6 +6705,8 @@
         </w:rPr>
         <w:t>-</w:t>
       </w:r>
+      <w:bookmarkStart w:id="1" w:name="_GoBack"/>
+      <w:bookmarkEnd w:id="1"/>
       <w:r>
         <w:rPr>
           <w:rFonts w:cstheme="minorHAnsi"/>
@@ -5933,35 +6714,765 @@
           <w:sz w:val="42"/>
           <w:szCs w:val="42"/>
         </w:rPr>
-        <w:t xml:space="preserve"> </w:t>
-      </w:r>
-      <w:bookmarkStart w:id="1" w:name="_GoBack"/>
-      <w:bookmarkEnd w:id="1"/>
-      <w:r>
-        <w:rPr>
-          <w:rFonts w:cstheme="minorHAnsi"/>
-          <w:color w:val="000000" w:themeColor="text1"/>
+        <w:t>import bazy z pliku o nazwie „baza2.sql”</w:t>
+      </w:r>
+    </w:p>
+    <w:p>
+      <w:pPr>
+        <w:rPr>
+          <w:rFonts w:cstheme="minorHAnsi"/>
+          <w:color w:val="000000" w:themeColor="text1"/>
+        </w:rPr>
+      </w:pPr>
+    </w:p>
+    <w:p>
+      <w:pPr>
+        <w:rPr>
+          <w:rFonts w:cstheme="minorHAnsi"/>
+          <w:color w:val="000000" w:themeColor="text1"/>
+        </w:rPr>
+      </w:pPr>
+    </w:p>
+    <w:p>
+      <w:pPr>
+        <w:rPr>
+          <w:rFonts w:cstheme="minorHAnsi"/>
+          <w:color w:val="000000" w:themeColor="text1"/>
+        </w:rPr>
+      </w:pPr>
+    </w:p>
+    <w:p>
+      <w:pPr>
+        <w:rPr>
+          <w:rFonts w:cstheme="minorHAnsi"/>
+          <w:color w:val="000000" w:themeColor="text1"/>
+        </w:rPr>
+      </w:pPr>
+    </w:p>
+    <w:p>
+      <w:pPr>
+        <w:rPr>
+          <w:rFonts w:cstheme="minorHAnsi"/>
+          <w:color w:val="000000" w:themeColor="text1"/>
+        </w:rPr>
+      </w:pPr>
+    </w:p>
+    <w:p>
+      <w:pPr>
+        <w:rPr>
+          <w:rFonts w:cstheme="minorHAnsi"/>
+          <w:color w:val="000000" w:themeColor="text1"/>
+        </w:rPr>
+      </w:pPr>
+    </w:p>
+    <w:p>
+      <w:pPr>
+        <w:rPr>
+          <w:rFonts w:cstheme="minorHAnsi"/>
+          <w:color w:val="000000" w:themeColor="text1"/>
+        </w:rPr>
+      </w:pPr>
+    </w:p>
+    <w:p>
+      <w:pPr>
+        <w:rPr>
+          <w:rFonts w:cstheme="minorHAnsi"/>
+          <w:color w:val="000000" w:themeColor="text1"/>
+        </w:rPr>
+      </w:pPr>
+    </w:p>
+    <w:p>
+      <w:pPr>
+        <w:rPr>
+          <w:rFonts w:cstheme="minorHAnsi"/>
+          <w:color w:val="000000" w:themeColor="text1"/>
+        </w:rPr>
+      </w:pPr>
+    </w:p>
+    <w:p>
+      <w:pPr>
+        <w:rPr>
+          <w:rFonts w:cstheme="minorHAnsi"/>
+          <w:color w:val="000000" w:themeColor="text1"/>
+        </w:rPr>
+      </w:pPr>
+    </w:p>
+    <w:p>
+      <w:pPr>
+        <w:rPr>
+          <w:rFonts w:cstheme="minorHAnsi"/>
+          <w:color w:val="000000" w:themeColor="text1"/>
+        </w:rPr>
+      </w:pPr>
+    </w:p>
+    <w:p>
+      <w:pPr>
+        <w:rPr>
+          <w:b/>
           <w:sz w:val="42"/>
           <w:szCs w:val="42"/>
         </w:rPr>
-        <w:t>import bazy z pliku o nazwie „baza2.sql”</w:t>
-      </w:r>
-    </w:p>
-    <w:p>
-      <w:pPr>
-        <w:rPr>
-          <w:rFonts w:cstheme="minorHAnsi"/>
-          <w:color w:val="000000" w:themeColor="text1"/>
-        </w:rPr>
-      </w:pPr>
-    </w:p>
-    <w:p>
-      <w:pPr>
-        <w:rPr>
-          <w:rFonts w:cstheme="minorHAnsi"/>
-          <w:color w:val="000000" w:themeColor="text1"/>
-        </w:rPr>
-      </w:pPr>
+      </w:pPr>
+      <w:r>
+        <w:rPr>
+          <w:b/>
+          <w:sz w:val="42"/>
+          <w:szCs w:val="42"/>
+        </w:rPr>
+        <w:lastRenderedPageBreak/>
+        <w:t xml:space="preserve">Szkic wyglądu strony w programie </w:t>
+      </w:r>
+      <w:proofErr w:type="spellStart"/>
+      <w:r>
+        <w:rPr>
+          <w:b/>
+          <w:sz w:val="42"/>
+          <w:szCs w:val="42"/>
+        </w:rPr>
+        <w:t>Axure</w:t>
+      </w:r>
+      <w:proofErr w:type="spellEnd"/>
+      <w:r>
+        <w:rPr>
+          <w:b/>
+          <w:sz w:val="42"/>
+          <w:szCs w:val="42"/>
+        </w:rPr>
+        <w:t xml:space="preserve"> (całościowy plik znajduję się w folderze projekt)</w:t>
+      </w:r>
+    </w:p>
+    <w:p>
+      <w:pPr>
+        <w:jc w:val="center"/>
+        <w:rPr>
+          <w:b/>
+          <w:sz w:val="42"/>
+          <w:szCs w:val="42"/>
+        </w:rPr>
+      </w:pPr>
+      <w:r>
+        <w:rPr>
+          <w:noProof/>
+          <w:lang w:eastAsia="pl-PL"/>
+        </w:rPr>
+        <w:drawing>
+          <wp:inline distT="0" distB="0" distL="0" distR="0">
+            <wp:extent cx="5760720" cy="3840480"/>
+            <wp:effectExtent l="19050" t="0" r="0" b="0"/>
+            <wp:docPr id="5" name="Obraz 15" descr="https://raw.githubusercontent.com/kamile890/Forum_Informatyczne/master/zdj/home.png"/>
+            <wp:cNvGraphicFramePr>
+              <a:graphicFrameLocks xmlns:a="http://schemas.openxmlformats.org/drawingml/2006/main" noChangeAspect="1"/>
+            </wp:cNvGraphicFramePr>
+            <a:graphic xmlns:a="http://schemas.openxmlformats.org/drawingml/2006/main">
+              <a:graphicData uri="http://schemas.openxmlformats.org/drawingml/2006/picture">
+                <pic:pic xmlns:pic="http://schemas.openxmlformats.org/drawingml/2006/picture">
+                  <pic:nvPicPr>
+                    <pic:cNvPr id="0" name="Picture 15" descr="https://raw.githubusercontent.com/kamile890/Forum_Informatyczne/master/zdj/home.png"/>
+                    <pic:cNvPicPr>
+                      <a:picLocks noChangeAspect="1" noChangeArrowheads="1"/>
+                    </pic:cNvPicPr>
+                  </pic:nvPicPr>
+                  <pic:blipFill>
+                    <a:blip r:embed="rId33"/>
+                    <a:srcRect/>
+                    <a:stretch>
+                      <a:fillRect/>
+                    </a:stretch>
+                  </pic:blipFill>
+                  <pic:spPr bwMode="auto">
+                    <a:xfrm>
+                      <a:off x="0" y="0"/>
+                      <a:ext cx="5760720" cy="3840480"/>
+                    </a:xfrm>
+                    <a:prstGeom prst="rect">
+                      <a:avLst/>
+                    </a:prstGeom>
+                    <a:noFill/>
+                    <a:ln w="9525">
+                      <a:noFill/>
+                      <a:miter lim="800000"/>
+                      <a:headEnd/>
+                      <a:tailEnd/>
+                    </a:ln>
+                  </pic:spPr>
+                </pic:pic>
+              </a:graphicData>
+            </a:graphic>
+          </wp:inline>
+        </w:drawing>
+      </w:r>
+    </w:p>
+    <w:p>
+      <w:pPr>
+        <w:jc w:val="center"/>
+        <w:rPr>
+          <w:b/>
+          <w:sz w:val="42"/>
+          <w:szCs w:val="42"/>
+        </w:rPr>
+      </w:pPr>
+      <w:r>
+        <w:rPr>
+          <w:noProof/>
+          <w:lang w:eastAsia="pl-PL"/>
+        </w:rPr>
+        <w:drawing>
+          <wp:inline distT="0" distB="0" distL="0" distR="0">
+            <wp:extent cx="5760720" cy="3811891"/>
+            <wp:effectExtent l="19050" t="0" r="0" b="0"/>
+            <wp:docPr id="6" name="Obraz 18" descr="https://raw.githubusercontent.com/kamile890/Forum_Informatyczne/master/zdj/strona_z_postami_dzialu.png"/>
+            <wp:cNvGraphicFramePr>
+              <a:graphicFrameLocks xmlns:a="http://schemas.openxmlformats.org/drawingml/2006/main" noChangeAspect="1"/>
+            </wp:cNvGraphicFramePr>
+            <a:graphic xmlns:a="http://schemas.openxmlformats.org/drawingml/2006/main">
+              <a:graphicData uri="http://schemas.openxmlformats.org/drawingml/2006/picture">
+                <pic:pic xmlns:pic="http://schemas.openxmlformats.org/drawingml/2006/picture">
+                  <pic:nvPicPr>
+                    <pic:cNvPr id="0" name="Picture 18" descr="https://raw.githubusercontent.com/kamile890/Forum_Informatyczne/master/zdj/strona_z_postami_dzialu.png"/>
+                    <pic:cNvPicPr>
+                      <a:picLocks noChangeAspect="1" noChangeArrowheads="1"/>
+                    </pic:cNvPicPr>
+                  </pic:nvPicPr>
+                  <pic:blipFill>
+                    <a:blip r:embed="rId34"/>
+                    <a:srcRect/>
+                    <a:stretch>
+                      <a:fillRect/>
+                    </a:stretch>
+                  </pic:blipFill>
+                  <pic:spPr bwMode="auto">
+                    <a:xfrm>
+                      <a:off x="0" y="0"/>
+                      <a:ext cx="5760720" cy="3811891"/>
+                    </a:xfrm>
+                    <a:prstGeom prst="rect">
+                      <a:avLst/>
+                    </a:prstGeom>
+                    <a:noFill/>
+                    <a:ln w="9525">
+                      <a:noFill/>
+                      <a:miter lim="800000"/>
+                      <a:headEnd/>
+                      <a:tailEnd/>
+                    </a:ln>
+                  </pic:spPr>
+                </pic:pic>
+              </a:graphicData>
+            </a:graphic>
+          </wp:inline>
+        </w:drawing>
+      </w:r>
+    </w:p>
+    <w:p>
+      <w:pPr>
+        <w:jc w:val="center"/>
+        <w:rPr>
+          <w:b/>
+          <w:sz w:val="42"/>
+          <w:szCs w:val="42"/>
+        </w:rPr>
+      </w:pPr>
+      <w:r>
+        <w:rPr>
+          <w:noProof/>
+          <w:lang w:eastAsia="pl-PL"/>
+        </w:rPr>
+        <w:lastRenderedPageBreak/>
+        <w:drawing>
+          <wp:inline distT="0" distB="0" distL="0" distR="0">
+            <wp:extent cx="5760720" cy="6029554"/>
+            <wp:effectExtent l="19050" t="0" r="0" b="0"/>
+            <wp:docPr id="21" name="Obraz 21" descr="https://raw.githubusercontent.com/kamile890/Forum_Informatyczne/master/zdj/pojedynczy_post_z_komentarzami.png"/>
+            <wp:cNvGraphicFramePr>
+              <a:graphicFrameLocks xmlns:a="http://schemas.openxmlformats.org/drawingml/2006/main" noChangeAspect="1"/>
+            </wp:cNvGraphicFramePr>
+            <a:graphic xmlns:a="http://schemas.openxmlformats.org/drawingml/2006/main">
+              <a:graphicData uri="http://schemas.openxmlformats.org/drawingml/2006/picture">
+                <pic:pic xmlns:pic="http://schemas.openxmlformats.org/drawingml/2006/picture">
+                  <pic:nvPicPr>
+                    <pic:cNvPr id="0" name="Picture 21" descr="https://raw.githubusercontent.com/kamile890/Forum_Informatyczne/master/zdj/pojedynczy_post_z_komentarzami.png"/>
+                    <pic:cNvPicPr>
+                      <a:picLocks noChangeAspect="1" noChangeArrowheads="1"/>
+                    </pic:cNvPicPr>
+                  </pic:nvPicPr>
+                  <pic:blipFill>
+                    <a:blip r:embed="rId35"/>
+                    <a:srcRect/>
+                    <a:stretch>
+                      <a:fillRect/>
+                    </a:stretch>
+                  </pic:blipFill>
+                  <pic:spPr bwMode="auto">
+                    <a:xfrm>
+                      <a:off x="0" y="0"/>
+                      <a:ext cx="5760720" cy="6029554"/>
+                    </a:xfrm>
+                    <a:prstGeom prst="rect">
+                      <a:avLst/>
+                    </a:prstGeom>
+                    <a:noFill/>
+                    <a:ln w="9525">
+                      <a:noFill/>
+                      <a:miter lim="800000"/>
+                      <a:headEnd/>
+                      <a:tailEnd/>
+                    </a:ln>
+                  </pic:spPr>
+                </pic:pic>
+              </a:graphicData>
+            </a:graphic>
+          </wp:inline>
+        </w:drawing>
+      </w:r>
+    </w:p>
+    <w:p>
+      <w:pPr>
+        <w:rPr>
+          <w:b/>
+          <w:sz w:val="42"/>
+          <w:szCs w:val="42"/>
+        </w:rPr>
+      </w:pPr>
+    </w:p>
+    <w:p>
+      <w:pPr>
+        <w:jc w:val="center"/>
+        <w:rPr>
+          <w:b/>
+          <w:sz w:val="42"/>
+          <w:szCs w:val="42"/>
+        </w:rPr>
+      </w:pPr>
+      <w:r>
+        <w:rPr>
+          <w:noProof/>
+          <w:lang w:eastAsia="pl-PL"/>
+        </w:rPr>
+        <w:lastRenderedPageBreak/>
+        <w:drawing>
+          <wp:inline distT="0" distB="0" distL="0" distR="0">
+            <wp:extent cx="5760720" cy="3840480"/>
+            <wp:effectExtent l="19050" t="0" r="0" b="0"/>
+            <wp:docPr id="7" name="Obraz 24" descr="https://raw.githubusercontent.com/kamile890/Forum_Informatyczne/master/zdj/zarzadzanie.png"/>
+            <wp:cNvGraphicFramePr>
+              <a:graphicFrameLocks xmlns:a="http://schemas.openxmlformats.org/drawingml/2006/main" noChangeAspect="1"/>
+            </wp:cNvGraphicFramePr>
+            <a:graphic xmlns:a="http://schemas.openxmlformats.org/drawingml/2006/main">
+              <a:graphicData uri="http://schemas.openxmlformats.org/drawingml/2006/picture">
+                <pic:pic xmlns:pic="http://schemas.openxmlformats.org/drawingml/2006/picture">
+                  <pic:nvPicPr>
+                    <pic:cNvPr id="0" name="Picture 24" descr="https://raw.githubusercontent.com/kamile890/Forum_Informatyczne/master/zdj/zarzadzanie.png"/>
+                    <pic:cNvPicPr>
+                      <a:picLocks noChangeAspect="1" noChangeArrowheads="1"/>
+                    </pic:cNvPicPr>
+                  </pic:nvPicPr>
+                  <pic:blipFill>
+                    <a:blip r:embed="rId36"/>
+                    <a:srcRect/>
+                    <a:stretch>
+                      <a:fillRect/>
+                    </a:stretch>
+                  </pic:blipFill>
+                  <pic:spPr bwMode="auto">
+                    <a:xfrm>
+                      <a:off x="0" y="0"/>
+                      <a:ext cx="5760720" cy="3840480"/>
+                    </a:xfrm>
+                    <a:prstGeom prst="rect">
+                      <a:avLst/>
+                    </a:prstGeom>
+                    <a:noFill/>
+                    <a:ln w="9525">
+                      <a:noFill/>
+                      <a:miter lim="800000"/>
+                      <a:headEnd/>
+                      <a:tailEnd/>
+                    </a:ln>
+                  </pic:spPr>
+                </pic:pic>
+              </a:graphicData>
+            </a:graphic>
+          </wp:inline>
+        </w:drawing>
+      </w:r>
+    </w:p>
+    <w:p>
+      <w:pPr>
+        <w:jc w:val="center"/>
+        <w:rPr>
+          <w:b/>
+          <w:sz w:val="42"/>
+          <w:szCs w:val="42"/>
+        </w:rPr>
+      </w:pPr>
+      <w:r>
+        <w:rPr>
+          <w:noProof/>
+          <w:lang w:eastAsia="pl-PL"/>
+        </w:rPr>
+        <w:drawing>
+          <wp:inline distT="0" distB="0" distL="0" distR="0">
+            <wp:extent cx="5760720" cy="3840480"/>
+            <wp:effectExtent l="19050" t="0" r="0" b="0"/>
+            <wp:docPr id="10" name="Obraz 27" descr="https://raw.githubusercontent.com/kamile890/Forum_Informatyczne/master/zdj/rejestracja.png"/>
+            <wp:cNvGraphicFramePr>
+              <a:graphicFrameLocks xmlns:a="http://schemas.openxmlformats.org/drawingml/2006/main" noChangeAspect="1"/>
+            </wp:cNvGraphicFramePr>
+            <a:graphic xmlns:a="http://schemas.openxmlformats.org/drawingml/2006/main">
+              <a:graphicData uri="http://schemas.openxmlformats.org/drawingml/2006/picture">
+                <pic:pic xmlns:pic="http://schemas.openxmlformats.org/drawingml/2006/picture">
+                  <pic:nvPicPr>
+                    <pic:cNvPr id="0" name="Picture 27" descr="https://raw.githubusercontent.com/kamile890/Forum_Informatyczne/master/zdj/rejestracja.png"/>
+                    <pic:cNvPicPr>
+                      <a:picLocks noChangeAspect="1" noChangeArrowheads="1"/>
+                    </pic:cNvPicPr>
+                  </pic:nvPicPr>
+                  <pic:blipFill>
+                    <a:blip r:embed="rId37"/>
+                    <a:srcRect/>
+                    <a:stretch>
+                      <a:fillRect/>
+                    </a:stretch>
+                  </pic:blipFill>
+                  <pic:spPr bwMode="auto">
+                    <a:xfrm>
+                      <a:off x="0" y="0"/>
+                      <a:ext cx="5760720" cy="3840480"/>
+                    </a:xfrm>
+                    <a:prstGeom prst="rect">
+                      <a:avLst/>
+                    </a:prstGeom>
+                    <a:noFill/>
+                    <a:ln w="9525">
+                      <a:noFill/>
+                      <a:miter lim="800000"/>
+                      <a:headEnd/>
+                      <a:tailEnd/>
+                    </a:ln>
+                  </pic:spPr>
+                </pic:pic>
+              </a:graphicData>
+            </a:graphic>
+          </wp:inline>
+        </w:drawing>
+      </w:r>
+    </w:p>
+    <w:p>
+      <w:pPr>
+        <w:jc w:val="center"/>
+        <w:rPr>
+          <w:b/>
+          <w:sz w:val="42"/>
+          <w:szCs w:val="42"/>
+        </w:rPr>
+      </w:pPr>
+      <w:r>
+        <w:rPr>
+          <w:noProof/>
+          <w:lang w:eastAsia="pl-PL"/>
+        </w:rPr>
+        <w:lastRenderedPageBreak/>
+        <w:drawing>
+          <wp:inline distT="0" distB="0" distL="0" distR="0">
+            <wp:extent cx="5760720" cy="3840480"/>
+            <wp:effectExtent l="19050" t="0" r="0" b="0"/>
+            <wp:docPr id="30" name="Obraz 30" descr="https://raw.githubusercontent.com/kamile890/Forum_Informatyczne/master/zdj/logowanie.png"/>
+            <wp:cNvGraphicFramePr>
+              <a:graphicFrameLocks xmlns:a="http://schemas.openxmlformats.org/drawingml/2006/main" noChangeAspect="1"/>
+            </wp:cNvGraphicFramePr>
+            <a:graphic xmlns:a="http://schemas.openxmlformats.org/drawingml/2006/main">
+              <a:graphicData uri="http://schemas.openxmlformats.org/drawingml/2006/picture">
+                <pic:pic xmlns:pic="http://schemas.openxmlformats.org/drawingml/2006/picture">
+                  <pic:nvPicPr>
+                    <pic:cNvPr id="0" name="Picture 30" descr="https://raw.githubusercontent.com/kamile890/Forum_Informatyczne/master/zdj/logowanie.png"/>
+                    <pic:cNvPicPr>
+                      <a:picLocks noChangeAspect="1" noChangeArrowheads="1"/>
+                    </pic:cNvPicPr>
+                  </pic:nvPicPr>
+                  <pic:blipFill>
+                    <a:blip r:embed="rId38"/>
+                    <a:srcRect/>
+                    <a:stretch>
+                      <a:fillRect/>
+                    </a:stretch>
+                  </pic:blipFill>
+                  <pic:spPr bwMode="auto">
+                    <a:xfrm>
+                      <a:off x="0" y="0"/>
+                      <a:ext cx="5760720" cy="3840480"/>
+                    </a:xfrm>
+                    <a:prstGeom prst="rect">
+                      <a:avLst/>
+                    </a:prstGeom>
+                    <a:noFill/>
+                    <a:ln w="9525">
+                      <a:noFill/>
+                      <a:miter lim="800000"/>
+                      <a:headEnd/>
+                      <a:tailEnd/>
+                    </a:ln>
+                  </pic:spPr>
+                </pic:pic>
+              </a:graphicData>
+            </a:graphic>
+          </wp:inline>
+        </w:drawing>
+      </w:r>
+    </w:p>
+    <w:p>
+      <w:pPr>
+        <w:rPr>
+          <w:b/>
+          <w:sz w:val="42"/>
+          <w:szCs w:val="42"/>
+        </w:rPr>
+      </w:pPr>
+      <w:r>
+        <w:rPr>
+          <w:b/>
+          <w:sz w:val="42"/>
+          <w:szCs w:val="42"/>
+        </w:rPr>
+        <w:t>Projekt bazy oraz diagram UML</w:t>
+      </w:r>
+    </w:p>
+    <w:p>
+      <w:pPr>
+        <w:rPr>
+          <w:b/>
+          <w:sz w:val="36"/>
+          <w:szCs w:val="36"/>
+        </w:rPr>
+      </w:pPr>
+      <w:r>
+        <w:rPr>
+          <w:b/>
+          <w:sz w:val="36"/>
+          <w:szCs w:val="36"/>
+        </w:rPr>
+        <w:t>Projekt bazy:</w:t>
+      </w:r>
+    </w:p>
+    <w:p>
+      <w:pPr>
+        <w:jc w:val="center"/>
+        <w:rPr>
+          <w:b/>
+          <w:sz w:val="36"/>
+          <w:szCs w:val="36"/>
+        </w:rPr>
+      </w:pPr>
+      <w:r>
+        <w:rPr>
+          <w:noProof/>
+          <w:lang w:eastAsia="pl-PL"/>
+        </w:rPr>
+        <w:drawing>
+          <wp:inline distT="0" distB="0" distL="0" distR="0">
+            <wp:extent cx="5760720" cy="4175430"/>
+            <wp:effectExtent l="19050" t="0" r="0" b="0"/>
+            <wp:docPr id="9" name="Obraz 9" descr="https://raw.githubusercontent.com/kamile890/Forum_Informatyczne/master/zdj/baza%20erd.PNG"/>
+            <wp:cNvGraphicFramePr>
+              <a:graphicFrameLocks xmlns:a="http://schemas.openxmlformats.org/drawingml/2006/main" noChangeAspect="1"/>
+            </wp:cNvGraphicFramePr>
+            <a:graphic xmlns:a="http://schemas.openxmlformats.org/drawingml/2006/main">
+              <a:graphicData uri="http://schemas.openxmlformats.org/drawingml/2006/picture">
+                <pic:pic xmlns:pic="http://schemas.openxmlformats.org/drawingml/2006/picture">
+                  <pic:nvPicPr>
+                    <pic:cNvPr id="0" name="Picture 9" descr="https://raw.githubusercontent.com/kamile890/Forum_Informatyczne/master/zdj/baza%20erd.PNG"/>
+                    <pic:cNvPicPr>
+                      <a:picLocks noChangeAspect="1" noChangeArrowheads="1"/>
+                    </pic:cNvPicPr>
+                  </pic:nvPicPr>
+                  <pic:blipFill>
+                    <a:blip r:embed="rId39"/>
+                    <a:srcRect/>
+                    <a:stretch>
+                      <a:fillRect/>
+                    </a:stretch>
+                  </pic:blipFill>
+                  <pic:spPr bwMode="auto">
+                    <a:xfrm>
+                      <a:off x="0" y="0"/>
+                      <a:ext cx="5760720" cy="4175430"/>
+                    </a:xfrm>
+                    <a:prstGeom prst="rect">
+                      <a:avLst/>
+                    </a:prstGeom>
+                    <a:noFill/>
+                    <a:ln w="9525">
+                      <a:noFill/>
+                      <a:miter lim="800000"/>
+                      <a:headEnd/>
+                      <a:tailEnd/>
+                    </a:ln>
+                  </pic:spPr>
+                </pic:pic>
+              </a:graphicData>
+            </a:graphic>
+          </wp:inline>
+        </w:drawing>
+      </w:r>
+    </w:p>
+    <w:p>
+      <w:pPr>
+        <w:rPr>
+          <w:b/>
+          <w:sz w:val="36"/>
+          <w:szCs w:val="36"/>
+        </w:rPr>
+      </w:pPr>
+    </w:p>
+    <w:p>
+      <w:pPr>
+        <w:rPr>
+          <w:b/>
+          <w:sz w:val="36"/>
+          <w:szCs w:val="36"/>
+        </w:rPr>
+      </w:pPr>
+    </w:p>
+    <w:p>
+      <w:pPr>
+        <w:rPr>
+          <w:b/>
+          <w:sz w:val="36"/>
+          <w:szCs w:val="36"/>
+        </w:rPr>
+      </w:pPr>
+      <w:r>
+        <w:rPr>
+          <w:b/>
+          <w:sz w:val="36"/>
+          <w:szCs w:val="36"/>
+        </w:rPr>
+        <w:lastRenderedPageBreak/>
+        <w:t>Diagram przypadków użycia:</w:t>
+      </w:r>
+    </w:p>
+    <w:p>
+      <w:pPr>
+        <w:jc w:val="center"/>
+        <w:rPr>
+          <w:b/>
+          <w:sz w:val="36"/>
+          <w:szCs w:val="36"/>
+        </w:rPr>
+      </w:pPr>
+      <w:r>
+        <w:rPr>
+          <w:noProof/>
+          <w:lang w:eastAsia="pl-PL"/>
+        </w:rPr>
+        <w:drawing>
+          <wp:inline distT="0" distB="0" distL="0" distR="0">
+            <wp:extent cx="5760720" cy="4818546"/>
+            <wp:effectExtent l="19050" t="0" r="0" b="0"/>
+            <wp:docPr id="4" name="Obraz 12" descr="https://raw.githubusercontent.com/kamile890/Forum_Informatyczne/master/zdj/uml.png"/>
+            <wp:cNvGraphicFramePr>
+              <a:graphicFrameLocks xmlns:a="http://schemas.openxmlformats.org/drawingml/2006/main" noChangeAspect="1"/>
+            </wp:cNvGraphicFramePr>
+            <a:graphic xmlns:a="http://schemas.openxmlformats.org/drawingml/2006/main">
+              <a:graphicData uri="http://schemas.openxmlformats.org/drawingml/2006/picture">
+                <pic:pic xmlns:pic="http://schemas.openxmlformats.org/drawingml/2006/picture">
+                  <pic:nvPicPr>
+                    <pic:cNvPr id="0" name="Picture 12" descr="https://raw.githubusercontent.com/kamile890/Forum_Informatyczne/master/zdj/uml.png"/>
+                    <pic:cNvPicPr>
+                      <a:picLocks noChangeAspect="1" noChangeArrowheads="1"/>
+                    </pic:cNvPicPr>
+                  </pic:nvPicPr>
+                  <pic:blipFill>
+                    <a:blip r:embed="rId40"/>
+                    <a:srcRect/>
+                    <a:stretch>
+                      <a:fillRect/>
+                    </a:stretch>
+                  </pic:blipFill>
+                  <pic:spPr bwMode="auto">
+                    <a:xfrm>
+                      <a:off x="0" y="0"/>
+                      <a:ext cx="5760720" cy="4818546"/>
+                    </a:xfrm>
+                    <a:prstGeom prst="rect">
+                      <a:avLst/>
+                    </a:prstGeom>
+                    <a:noFill/>
+                    <a:ln w="9525">
+                      <a:noFill/>
+                      <a:miter lim="800000"/>
+                      <a:headEnd/>
+                      <a:tailEnd/>
+                    </a:ln>
+                  </pic:spPr>
+                </pic:pic>
+              </a:graphicData>
+            </a:graphic>
+          </wp:inline>
+        </w:drawing>
+      </w:r>
+    </w:p>
+    <w:p>
+      <w:pPr>
+        <w:rPr>
+          <w:b/>
+          <w:sz w:val="36"/>
+          <w:szCs w:val="36"/>
+        </w:rPr>
+      </w:pPr>
+    </w:p>
+    <w:p>
+      <w:pPr>
+        <w:rPr>
+          <w:b/>
+          <w:sz w:val="36"/>
+          <w:szCs w:val="36"/>
+        </w:rPr>
+      </w:pPr>
+      <w:proofErr w:type="spellStart"/>
+      <w:r>
+        <w:rPr>
+          <w:b/>
+          <w:sz w:val="36"/>
+          <w:szCs w:val="36"/>
+        </w:rPr>
+        <w:t>License</w:t>
+      </w:r>
+      <w:proofErr w:type="spellEnd"/>
+    </w:p>
+    <w:p>
+      <w:pPr>
+        <w:rPr>
+          <w:sz w:val="28"/>
+          <w:szCs w:val="28"/>
+          <w:lang w:val="en-US"/>
+        </w:rPr>
+      </w:pPr>
+      <w:r>
+        <w:rPr>
+          <w:sz w:val="28"/>
+          <w:szCs w:val="28"/>
+          <w:lang w:val="en-US"/>
+        </w:rPr>
+        <w:t xml:space="preserve">The </w:t>
+      </w:r>
+      <w:proofErr w:type="spellStart"/>
+      <w:r>
+        <w:rPr>
+          <w:sz w:val="28"/>
+          <w:szCs w:val="28"/>
+          <w:lang w:val="en-US"/>
+        </w:rPr>
+        <w:t>Laravel</w:t>
+      </w:r>
+      <w:proofErr w:type="spellEnd"/>
+      <w:r>
+        <w:rPr>
+          <w:sz w:val="28"/>
+          <w:szCs w:val="28"/>
+          <w:lang w:val="en-US"/>
+        </w:rPr>
+        <w:t xml:space="preserve"> framework is open-source software licensed under the MIT license.</w:t>
+      </w:r>
     </w:p>
     <w:sectPr>
       <w:pgSz w:w="11906" w:h="16838"/>
@@ -5974,7 +7485,7 @@
 </file>
 
 <file path=word/numbering.xml><?xml version="1.0" encoding="utf-8"?>
-<w:numbering xmlns:wpc="http://schemas.microsoft.com/office/word/2010/wordprocessingCanvas" xmlns:mc="http://schemas.openxmlformats.org/markup-compatibility/2006" xmlns:o="urn:schemas-microsoft-com:office:office" xmlns:r="http://schemas.openxmlformats.org/officeDocument/2006/relationships" xmlns:m="http://schemas.openxmlformats.org/officeDocument/2006/math" xmlns:v="urn:schemas-microsoft-com:vml" xmlns:wp14="http://schemas.microsoft.com/office/word/2010/wordprocessingDrawing" xmlns:wp="http://schemas.openxmlformats.org/drawingml/2006/wordprocessingDrawing" xmlns:w10="urn:schemas-microsoft-com:office:word" xmlns:w="http://schemas.openxmlformats.org/wordprocessingml/2006/main" xmlns:w14="http://schemas.microsoft.com/office/word/2010/wordml" xmlns:wpg="http://schemas.microsoft.com/office/word/2010/wordprocessingGroup" xmlns:wpi="http://schemas.microsoft.com/office/word/2010/wordprocessingInk" xmlns:wne="http://schemas.microsoft.com/office/word/2006/wordml" xmlns:wps="http://schemas.microsoft.com/office/word/2010/wordprocessingShape" mc:Ignorable="w14 wp14">
+<w:numbering xmlns:ve="http://schemas.openxmlformats.org/markup-compatibility/2006" xmlns:o="urn:schemas-microsoft-com:office:office" xmlns:r="http://schemas.openxmlformats.org/officeDocument/2006/relationships" xmlns:m="http://schemas.openxmlformats.org/officeDocument/2006/math" xmlns:v="urn:schemas-microsoft-com:vml" xmlns:wp="http://schemas.openxmlformats.org/drawingml/2006/wordprocessingDrawing" xmlns:w10="urn:schemas-microsoft-com:office:word" xmlns:w="http://schemas.openxmlformats.org/wordprocessingml/2006/main" xmlns:wne="http://schemas.microsoft.com/office/word/2006/wordml">
   <w:abstractNum w:abstractNumId="0">
     <w:nsid w:val="079D3F95"/>
     <w:multiLevelType w:val="hybridMultilevel"/>
@@ -6089,6 +7600,119 @@
     </w:lvl>
   </w:abstractNum>
   <w:abstractNum w:abstractNumId="1">
+    <w:nsid w:val="08955E74"/>
+    <w:multiLevelType w:val="hybridMultilevel"/>
+    <w:tmpl w:val="11FC305E"/>
+    <w:lvl w:ilvl="0" w:tplc="04150001">
+      <w:start w:val="1"/>
+      <w:numFmt w:val="bullet"/>
+      <w:lvlText w:val=""/>
+      <w:lvlJc w:val="left"/>
+      <w:pPr>
+        <w:ind w:left="720" w:hanging="360"/>
+      </w:pPr>
+      <w:rPr>
+        <w:rFonts w:ascii="Symbol" w:hAnsi="Symbol" w:hint="default"/>
+      </w:rPr>
+    </w:lvl>
+    <w:lvl w:ilvl="1" w:tplc="04150003" w:tentative="1">
+      <w:start w:val="1"/>
+      <w:numFmt w:val="bullet"/>
+      <w:lvlText w:val="o"/>
+      <w:lvlJc w:val="left"/>
+      <w:pPr>
+        <w:ind w:left="1440" w:hanging="360"/>
+      </w:pPr>
+      <w:rPr>
+        <w:rFonts w:ascii="Courier New" w:hAnsi="Courier New" w:cs="Courier New" w:hint="default"/>
+      </w:rPr>
+    </w:lvl>
+    <w:lvl w:ilvl="2" w:tplc="04150005" w:tentative="1">
+      <w:start w:val="1"/>
+      <w:numFmt w:val="bullet"/>
+      <w:lvlText w:val=""/>
+      <w:lvlJc w:val="left"/>
+      <w:pPr>
+        <w:ind w:left="2160" w:hanging="360"/>
+      </w:pPr>
+      <w:rPr>
+        <w:rFonts w:ascii="Wingdings" w:hAnsi="Wingdings" w:hint="default"/>
+      </w:rPr>
+    </w:lvl>
+    <w:lvl w:ilvl="3" w:tplc="04150001" w:tentative="1">
+      <w:start w:val="1"/>
+      <w:numFmt w:val="bullet"/>
+      <w:lvlText w:val=""/>
+      <w:lvlJc w:val="left"/>
+      <w:pPr>
+        <w:ind w:left="2880" w:hanging="360"/>
+      </w:pPr>
+      <w:rPr>
+        <w:rFonts w:ascii="Symbol" w:hAnsi="Symbol" w:hint="default"/>
+      </w:rPr>
+    </w:lvl>
+    <w:lvl w:ilvl="4" w:tplc="04150003" w:tentative="1">
+      <w:start w:val="1"/>
+      <w:numFmt w:val="bullet"/>
+      <w:lvlText w:val="o"/>
+      <w:lvlJc w:val="left"/>
+      <w:pPr>
+        <w:ind w:left="3600" w:hanging="360"/>
+      </w:pPr>
+      <w:rPr>
+        <w:rFonts w:ascii="Courier New" w:hAnsi="Courier New" w:cs="Courier New" w:hint="default"/>
+      </w:rPr>
+    </w:lvl>
+    <w:lvl w:ilvl="5" w:tplc="04150005" w:tentative="1">
+      <w:start w:val="1"/>
+      <w:numFmt w:val="bullet"/>
+      <w:lvlText w:val=""/>
+      <w:lvlJc w:val="left"/>
+      <w:pPr>
+        <w:ind w:left="4320" w:hanging="360"/>
+      </w:pPr>
+      <w:rPr>
+        <w:rFonts w:ascii="Wingdings" w:hAnsi="Wingdings" w:hint="default"/>
+      </w:rPr>
+    </w:lvl>
+    <w:lvl w:ilvl="6" w:tplc="04150001" w:tentative="1">
+      <w:start w:val="1"/>
+      <w:numFmt w:val="bullet"/>
+      <w:lvlText w:val=""/>
+      <w:lvlJc w:val="left"/>
+      <w:pPr>
+        <w:ind w:left="5040" w:hanging="360"/>
+      </w:pPr>
+      <w:rPr>
+        <w:rFonts w:ascii="Symbol" w:hAnsi="Symbol" w:hint="default"/>
+      </w:rPr>
+    </w:lvl>
+    <w:lvl w:ilvl="7" w:tplc="04150003" w:tentative="1">
+      <w:start w:val="1"/>
+      <w:numFmt w:val="bullet"/>
+      <w:lvlText w:val="o"/>
+      <w:lvlJc w:val="left"/>
+      <w:pPr>
+        <w:ind w:left="5760" w:hanging="360"/>
+      </w:pPr>
+      <w:rPr>
+        <w:rFonts w:ascii="Courier New" w:hAnsi="Courier New" w:cs="Courier New" w:hint="default"/>
+      </w:rPr>
+    </w:lvl>
+    <w:lvl w:ilvl="8" w:tplc="04150005" w:tentative="1">
+      <w:start w:val="1"/>
+      <w:numFmt w:val="bullet"/>
+      <w:lvlText w:val=""/>
+      <w:lvlJc w:val="left"/>
+      <w:pPr>
+        <w:ind w:left="6480" w:hanging="360"/>
+      </w:pPr>
+      <w:rPr>
+        <w:rFonts w:ascii="Wingdings" w:hAnsi="Wingdings" w:hint="default"/>
+      </w:rPr>
+    </w:lvl>
+  </w:abstractNum>
+  <w:abstractNum w:abstractNumId="2">
     <w:nsid w:val="08CB0AFD"/>
     <w:multiLevelType w:val="hybridMultilevel"/>
     <w:tmpl w:val="C6924D42"/>
@@ -6177,7 +7801,7 @@
       </w:pPr>
     </w:lvl>
   </w:abstractNum>
-  <w:abstractNum w:abstractNumId="2">
+  <w:abstractNum w:abstractNumId="3">
     <w:nsid w:val="26216CD3"/>
     <w:multiLevelType w:val="hybridMultilevel"/>
     <w:tmpl w:val="6A720AC2"/>
@@ -6290,7 +7914,7 @@
       </w:rPr>
     </w:lvl>
   </w:abstractNum>
-  <w:abstractNum w:abstractNumId="3">
+  <w:abstractNum w:abstractNumId="4">
     <w:nsid w:val="29D03C85"/>
     <w:multiLevelType w:val="multilevel"/>
     <w:tmpl w:val="D0866354"/>
@@ -6403,7 +8027,7 @@
       </w:pPr>
     </w:lvl>
   </w:abstractNum>
-  <w:abstractNum w:abstractNumId="4">
+  <w:abstractNum w:abstractNumId="5">
     <w:nsid w:val="6C781259"/>
     <w:multiLevelType w:val="multilevel"/>
     <w:tmpl w:val="35CE6C16"/>
@@ -6516,7 +8140,7 @@
       </w:pPr>
     </w:lvl>
   </w:abstractNum>
-  <w:abstractNum w:abstractNumId="5">
+  <w:abstractNum w:abstractNumId="6">
     <w:nsid w:val="7F7F7693"/>
     <w:multiLevelType w:val="multilevel"/>
     <w:tmpl w:val="1CCE5B34"/>
@@ -6662,28 +8286,31 @@
     </w:lvl>
   </w:abstractNum>
   <w:num w:numId="1">
+    <w:abstractNumId w:val="5"/>
+  </w:num>
+  <w:num w:numId="2">
+    <w:abstractNumId w:val="6"/>
+  </w:num>
+  <w:num w:numId="3">
     <w:abstractNumId w:val="4"/>
   </w:num>
-  <w:num w:numId="2">
-    <w:abstractNumId w:val="5"/>
-  </w:num>
-  <w:num w:numId="3">
-    <w:abstractNumId w:val="3"/>
-  </w:num>
   <w:num w:numId="4">
-    <w:abstractNumId w:val="1"/>
+    <w:abstractNumId w:val="2"/>
   </w:num>
   <w:num w:numId="5">
     <w:abstractNumId w:val="0"/>
   </w:num>
   <w:num w:numId="6">
-    <w:abstractNumId w:val="2"/>
+    <w:abstractNumId w:val="3"/>
+  </w:num>
+  <w:num w:numId="7">
+    <w:abstractNumId w:val="1"/>
   </w:num>
 </w:numbering>
 </file>
 
 <file path=word/styles.xml><?xml version="1.0" encoding="utf-8"?>
-<w:styles xmlns:mc="http://schemas.openxmlformats.org/markup-compatibility/2006" xmlns:r="http://schemas.openxmlformats.org/officeDocument/2006/relationships" xmlns:w="http://schemas.openxmlformats.org/wordprocessingml/2006/main" xmlns:w14="http://schemas.microsoft.com/office/word/2010/wordml" mc:Ignorable="w14">
+<w:styles xmlns:r="http://schemas.openxmlformats.org/officeDocument/2006/relationships" xmlns:w="http://schemas.openxmlformats.org/wordprocessingml/2006/main">
   <w:docDefaults>
     <w:rPrDefault>
       <w:rPr>
@@ -6898,6 +8525,7 @@
     <w:uiPriority w:val="99"/>
     <w:semiHidden/>
     <w:unhideWhenUsed/>
+    <w:qFormat/>
     <w:tblPr>
       <w:tblInd w:w="0" w:type="dxa"/>
       <w:tblCellMar>

</xml_diff>